<commit_message>
Added RJ-45 diagram to design spec
</commit_message>
<xml_diff>
--- a/Documents/source_documents/Design_Specification.docx
+++ b/Documents/source_documents/Design_Specification.docx
@@ -2010,7 +2010,7 @@
         <w:rPr>
           <w:noProof/>
         </w:rPr>
-        <w:t>10</w:t>
+        <w:t>11</w:t>
       </w:r>
       <w:r>
         <w:rPr>
@@ -2067,7 +2067,7 @@
         <w:rPr>
           <w:noProof/>
         </w:rPr>
-        <w:t>10</w:t>
+        <w:t>11</w:t>
       </w:r>
       <w:r>
         <w:rPr>
@@ -2124,7 +2124,7 @@
         <w:rPr>
           <w:noProof/>
         </w:rPr>
-        <w:t>11</w:t>
+        <w:t>12</w:t>
       </w:r>
       <w:r>
         <w:rPr>
@@ -2184,7 +2184,7 @@
         <w:rPr>
           <w:noProof/>
         </w:rPr>
-        <w:t>16</w:t>
+        <w:t>17</w:t>
       </w:r>
       <w:r>
         <w:rPr>
@@ -2241,7 +2241,7 @@
         <w:rPr>
           <w:noProof/>
         </w:rPr>
-        <w:t>16</w:t>
+        <w:t>17</w:t>
       </w:r>
       <w:r>
         <w:rPr>
@@ -2298,7 +2298,7 @@
         <w:rPr>
           <w:noProof/>
         </w:rPr>
-        <w:t>17</w:t>
+        <w:t>18</w:t>
       </w:r>
       <w:r>
         <w:rPr>
@@ -2355,7 +2355,7 @@
         <w:rPr>
           <w:noProof/>
         </w:rPr>
-        <w:t>17</w:t>
+        <w:t>18</w:t>
       </w:r>
       <w:r>
         <w:rPr>
@@ -2412,7 +2412,7 @@
         <w:rPr>
           <w:noProof/>
         </w:rPr>
-        <w:t>18</w:t>
+        <w:t>19</w:t>
       </w:r>
       <w:r>
         <w:rPr>
@@ -2469,7 +2469,7 @@
         <w:rPr>
           <w:noProof/>
         </w:rPr>
-        <w:t>18</w:t>
+        <w:t>19</w:t>
       </w:r>
       <w:r>
         <w:rPr>
@@ -2526,7 +2526,7 @@
         <w:rPr>
           <w:noProof/>
         </w:rPr>
-        <w:t>20</w:t>
+        <w:t>21</w:t>
       </w:r>
       <w:r>
         <w:rPr>
@@ -2584,7 +2584,7 @@
         <w:rPr>
           <w:noProof/>
         </w:rPr>
-        <w:t>20</w:t>
+        <w:t>21</w:t>
       </w:r>
       <w:r>
         <w:rPr>
@@ -2641,7 +2641,7 @@
         <w:rPr>
           <w:noProof/>
         </w:rPr>
-        <w:t>20</w:t>
+        <w:t>21</w:t>
       </w:r>
       <w:r>
         <w:rPr>
@@ -2698,7 +2698,7 @@
         <w:rPr>
           <w:noProof/>
         </w:rPr>
-        <w:t>21</w:t>
+        <w:t>22</w:t>
       </w:r>
       <w:r>
         <w:rPr>
@@ -2755,7 +2755,7 @@
         <w:rPr>
           <w:noProof/>
         </w:rPr>
-        <w:t>21</w:t>
+        <w:t>22</w:t>
       </w:r>
       <w:r>
         <w:rPr>
@@ -2812,7 +2812,7 @@
         <w:rPr>
           <w:noProof/>
         </w:rPr>
-        <w:t>21</w:t>
+        <w:t>22</w:t>
       </w:r>
       <w:r>
         <w:rPr>
@@ -2870,7 +2870,7 @@
         <w:rPr>
           <w:noProof/>
         </w:rPr>
-        <w:t>22</w:t>
+        <w:t>23</w:t>
       </w:r>
       <w:r>
         <w:rPr>
@@ -2927,7 +2927,7 @@
         <w:rPr>
           <w:noProof/>
         </w:rPr>
-        <w:t>23</w:t>
+        <w:t>24</w:t>
       </w:r>
       <w:r>
         <w:rPr>
@@ -2984,7 +2984,7 @@
         <w:rPr>
           <w:noProof/>
         </w:rPr>
-        <w:t>23</w:t>
+        <w:t>24</w:t>
       </w:r>
       <w:r>
         <w:rPr>
@@ -3041,7 +3041,7 @@
         <w:rPr>
           <w:noProof/>
         </w:rPr>
-        <w:t>24</w:t>
+        <w:t>25</w:t>
       </w:r>
       <w:r>
         <w:rPr>
@@ -3101,7 +3101,7 @@
         <w:rPr>
           <w:noProof/>
         </w:rPr>
-        <w:t>25</w:t>
+        <w:t>26</w:t>
       </w:r>
       <w:r>
         <w:rPr>
@@ -3158,7 +3158,7 @@
         <w:rPr>
           <w:noProof/>
         </w:rPr>
-        <w:t>25</w:t>
+        <w:t>26</w:t>
       </w:r>
       <w:r>
         <w:rPr>
@@ -3215,7 +3215,7 @@
         <w:rPr>
           <w:noProof/>
         </w:rPr>
-        <w:t>25</w:t>
+        <w:t>26</w:t>
       </w:r>
       <w:r>
         <w:rPr>
@@ -3223,8 +3223,6 @@
         </w:rPr>
         <w:fldChar w:fldCharType="end"/>
       </w:r>
-      <w:bookmarkStart w:id="1" w:name="_GoBack"/>
-      <w:bookmarkEnd w:id="1"/>
     </w:p>
     <w:p>
       <w:pPr>
@@ -3275,7 +3273,7 @@
         <w:rPr>
           <w:noProof/>
         </w:rPr>
-        <w:t>25</w:t>
+        <w:t>26</w:t>
       </w:r>
       <w:r>
         <w:rPr>
@@ -3333,7 +3331,7 @@
         <w:rPr>
           <w:noProof/>
         </w:rPr>
-        <w:t>26</w:t>
+        <w:t>27</w:t>
       </w:r>
       <w:r>
         <w:rPr>
@@ -3390,7 +3388,7 @@
         <w:rPr>
           <w:noProof/>
         </w:rPr>
-        <w:t>26</w:t>
+        <w:t>27</w:t>
       </w:r>
       <w:r>
         <w:rPr>
@@ -3447,7 +3445,7 @@
         <w:rPr>
           <w:noProof/>
         </w:rPr>
-        <w:t>26</w:t>
+        <w:t>27</w:t>
       </w:r>
       <w:r>
         <w:rPr>
@@ -3507,7 +3505,7 @@
         <w:rPr>
           <w:noProof/>
         </w:rPr>
-        <w:t>27</w:t>
+        <w:t>28</w:t>
       </w:r>
       <w:r>
         <w:rPr>
@@ -3567,7 +3565,7 @@
         <w:rPr>
           <w:noProof/>
         </w:rPr>
-        <w:t>28</w:t>
+        <w:t>29</w:t>
       </w:r>
       <w:r>
         <w:rPr>
@@ -3601,7 +3599,7 @@
           <w:szCs w:val="32"/>
         </w:rPr>
       </w:pPr>
-      <w:bookmarkStart w:id="2" w:name="_Toc383958143"/>
+      <w:bookmarkStart w:id="1" w:name="_Toc383958143"/>
       <w:r>
         <w:lastRenderedPageBreak/>
         <w:br w:type="page"/>
@@ -3611,7 +3609,7 @@
       <w:pPr>
         <w:pStyle w:val="Heading1"/>
       </w:pPr>
-      <w:bookmarkStart w:id="3" w:name="_Toc389700774"/>
+      <w:bookmarkStart w:id="2" w:name="_Toc389700774"/>
       <w:r>
         <w:lastRenderedPageBreak/>
         <w:t>I</w:t>
@@ -3619,225 +3617,225 @@
       <w:r>
         <w:t>ntroduction</w:t>
       </w:r>
+      <w:bookmarkEnd w:id="1"/>
       <w:bookmarkEnd w:id="2"/>
+    </w:p>
+    <w:p>
+      <w:pPr>
+        <w:pStyle w:val="Heading2"/>
+      </w:pPr>
+      <w:bookmarkStart w:id="3" w:name="_Toc383958144"/>
+      <w:bookmarkStart w:id="4" w:name="_Toc389700775"/>
+      <w:r>
+        <w:t>Purpose of The Document</w:t>
+      </w:r>
       <w:bookmarkEnd w:id="3"/>
+      <w:bookmarkEnd w:id="4"/>
+    </w:p>
+    <w:p>
+      <w:r>
+        <w:t xml:space="preserve">This document describes </w:t>
+      </w:r>
+      <w:r>
+        <w:t>the implementation of both</w:t>
+      </w:r>
+      <w:r>
+        <w:t xml:space="preserve"> the hardware and software components of the Erebus Labs STEM Sensor. It </w:t>
+      </w:r>
+      <w:r>
+        <w:t>is intended to be an in-depth technical description of the sensor’s software and firmware for those interested in developing custom sensors or modifying the operation of the system.</w:t>
+      </w:r>
     </w:p>
     <w:p>
       <w:pPr>
         <w:pStyle w:val="Heading2"/>
       </w:pPr>
-      <w:bookmarkStart w:id="4" w:name="_Toc383958144"/>
-      <w:bookmarkStart w:id="5" w:name="_Toc389700775"/>
-      <w:r>
-        <w:t>Purpose of The Document</w:t>
-      </w:r>
-      <w:bookmarkEnd w:id="4"/>
+      <w:bookmarkStart w:id="5" w:name="_Toc383958145"/>
+      <w:bookmarkStart w:id="6" w:name="_Toc389700776"/>
+      <w:r>
+        <w:t>Overview</w:t>
+      </w:r>
       <w:bookmarkEnd w:id="5"/>
-    </w:p>
-    <w:p>
-      <w:r>
-        <w:t xml:space="preserve">This document describes </w:t>
-      </w:r>
-      <w:r>
-        <w:t>the implementation of both</w:t>
-      </w:r>
-      <w:r>
-        <w:t xml:space="preserve"> the hardware and software components of the Erebus Labs STEM Sensor. It </w:t>
-      </w:r>
-      <w:r>
-        <w:t>is intended to be an in-depth technical description of the sensor’s software and firmware for those interested in developing custom sensors or modifying the operation of the system.</w:t>
-      </w:r>
-    </w:p>
-    <w:p>
-      <w:pPr>
-        <w:pStyle w:val="Heading2"/>
-      </w:pPr>
-      <w:bookmarkStart w:id="6" w:name="_Toc383958145"/>
-      <w:bookmarkStart w:id="7" w:name="_Toc389700776"/>
-      <w:r>
-        <w:t>Overview</w:t>
-      </w:r>
       <w:bookmarkEnd w:id="6"/>
+    </w:p>
+    <w:p>
+      <w:pPr>
+        <w:pStyle w:val="Heading3"/>
+      </w:pPr>
+      <w:bookmarkStart w:id="7" w:name="_Toc383958146"/>
+      <w:bookmarkStart w:id="8" w:name="_Toc389700777"/>
+      <w:r>
+        <w:t>Objective Statement</w:t>
+      </w:r>
       <w:bookmarkEnd w:id="7"/>
+      <w:bookmarkEnd w:id="8"/>
+    </w:p>
+    <w:p>
+      <w:pPr>
+        <w:pStyle w:val="BodyText"/>
+      </w:pPr>
+      <w:r>
+        <w:t>Encourage an interest in STEM in K-12 students by delivering a working prototype of an affordable, simple and flexible device to collect environmental data.</w:t>
+      </w:r>
     </w:p>
     <w:p>
       <w:pPr>
         <w:pStyle w:val="Heading3"/>
       </w:pPr>
-      <w:bookmarkStart w:id="8" w:name="_Toc383958146"/>
-      <w:bookmarkStart w:id="9" w:name="_Toc389700777"/>
-      <w:r>
-        <w:t>Objective Statement</w:t>
-      </w:r>
-      <w:bookmarkEnd w:id="8"/>
+      <w:bookmarkStart w:id="9" w:name="_Toc383958147"/>
+      <w:bookmarkStart w:id="10" w:name="_Toc389700778"/>
+      <w:r>
+        <w:t>Theory of Operation</w:t>
+      </w:r>
       <w:bookmarkEnd w:id="9"/>
+      <w:bookmarkEnd w:id="10"/>
     </w:p>
     <w:p>
       <w:pPr>
         <w:pStyle w:val="BodyText"/>
       </w:pPr>
       <w:r>
-        <w:t>Encourage an interest in STEM in K-12 students by delivering a working prototype of an affordable, simple and flexible device to collect environmental data.</w:t>
-      </w:r>
-    </w:p>
-    <w:p>
-      <w:pPr>
-        <w:pStyle w:val="Heading3"/>
-      </w:pPr>
-      <w:bookmarkStart w:id="10" w:name="_Toc383958147"/>
-      <w:bookmarkStart w:id="11" w:name="_Toc389700778"/>
-      <w:r>
-        <w:t>Theory of Operation</w:t>
-      </w:r>
-      <w:bookmarkEnd w:id="10"/>
-      <w:bookmarkEnd w:id="11"/>
+        <w:t xml:space="preserve">The Erebus Labs STEM Sensor system </w:t>
+      </w:r>
+      <w:r>
+        <w:t>is</w:t>
+      </w:r>
+      <w:r>
+        <w:t xml:space="preserve"> an open-source electronic device for collecting environmental data over a period of time and presenting it for analysis.</w:t>
+      </w:r>
+      <w:r>
+        <w:t xml:space="preserve"> The system </w:t>
+      </w:r>
+      <w:r>
+        <w:t>is</w:t>
+      </w:r>
+      <w:r>
+        <w:t xml:space="preserve"> comprised of the following components:</w:t>
+      </w:r>
     </w:p>
     <w:p>
       <w:pPr>
         <w:pStyle w:val="BodyText"/>
-      </w:pPr>
-      <w:r>
-        <w:t xml:space="preserve">The Erebus Labs STEM Sensor system </w:t>
+        <w:rPr>
+          <w:b/>
+        </w:rPr>
+      </w:pPr>
+    </w:p>
+    <w:p>
+      <w:pPr>
+        <w:pStyle w:val="BodyText"/>
+        <w:rPr>
+          <w:b/>
+        </w:rPr>
+      </w:pPr>
+      <w:r>
+        <w:rPr>
+          <w:b/>
+        </w:rPr>
+        <w:t>Base Unit</w:t>
+      </w:r>
+    </w:p>
+    <w:p>
+      <w:r>
+        <w:t>The central device that manages power, communication, and data storage, and has one or more sensors attached to it.</w:t>
+      </w:r>
+    </w:p>
+    <w:p>
+      <w:pPr>
+        <w:rPr>
+          <w:b/>
+        </w:rPr>
+      </w:pPr>
+      <w:r>
+        <w:rPr>
+          <w:b/>
+        </w:rPr>
+        <w:t>Sensor</w:t>
+      </w:r>
+    </w:p>
+    <w:p>
+      <w:r>
+        <w:t>The individual data collection devices such as VOC detectors and thermometers that are attached to the base unit.</w:t>
+      </w:r>
+    </w:p>
+    <w:p>
+      <w:pPr>
+        <w:rPr>
+          <w:b/>
+        </w:rPr>
+      </w:pPr>
+      <w:r>
+        <w:rPr>
+          <w:b/>
+        </w:rPr>
+        <w:t>User Interface</w:t>
+      </w:r>
+    </w:p>
+    <w:p>
+      <w:r>
+        <w:t xml:space="preserve">The program that </w:t>
+      </w:r>
+      <w:r>
+        <w:t xml:space="preserve">that </w:t>
       </w:r>
       <w:r>
         <w:t>is</w:t>
       </w:r>
       <w:r>
-        <w:t xml:space="preserve"> an open-source electronic device for collecting environmental data over a period of time and presenting it for analysis.</w:t>
-      </w:r>
-      <w:r>
-        <w:t xml:space="preserve"> The system </w:t>
+        <w:t xml:space="preserve"> run on a laptop or desktop computer that allows the user to </w:t>
+      </w:r>
+      <w:r>
+        <w:t>analyze</w:t>
+      </w:r>
+      <w:r>
+        <w:t xml:space="preserve"> the data collected.</w:t>
+      </w:r>
+    </w:p>
+    <w:p/>
+    <w:p>
+      <w:pPr>
+        <w:pStyle w:val="BodyText"/>
+      </w:pPr>
+      <w:r>
+        <w:t xml:space="preserve">The base unit </w:t>
       </w:r>
       <w:r>
         <w:t>is</w:t>
       </w:r>
       <w:r>
-        <w:t xml:space="preserve"> comprised of the following components:</w:t>
-      </w:r>
-    </w:p>
-    <w:p>
-      <w:pPr>
-        <w:pStyle w:val="BodyText"/>
-        <w:rPr>
-          <w:b/>
-        </w:rPr>
-      </w:pPr>
-    </w:p>
-    <w:p>
-      <w:pPr>
-        <w:pStyle w:val="BodyText"/>
-        <w:rPr>
-          <w:b/>
-        </w:rPr>
-      </w:pPr>
-      <w:r>
-        <w:rPr>
-          <w:b/>
-        </w:rPr>
-        <w:t>Base Unit</w:t>
-      </w:r>
-    </w:p>
-    <w:p>
-      <w:r>
-        <w:t>The central device that manages power, communication, and data storage, and has one or more sensors attached to it.</w:t>
-      </w:r>
-    </w:p>
-    <w:p>
-      <w:pPr>
-        <w:rPr>
-          <w:b/>
-        </w:rPr>
-      </w:pPr>
-      <w:r>
-        <w:rPr>
-          <w:b/>
-        </w:rPr>
-        <w:t>Sensor</w:t>
-      </w:r>
-    </w:p>
-    <w:p>
-      <w:r>
-        <w:t>The individual data collection devices such as VOC detectors and thermometers that are attached to the base unit.</w:t>
-      </w:r>
-    </w:p>
-    <w:p>
-      <w:pPr>
-        <w:rPr>
-          <w:b/>
-        </w:rPr>
-      </w:pPr>
-      <w:r>
-        <w:rPr>
-          <w:b/>
-        </w:rPr>
-        <w:t>User Interface</w:t>
-      </w:r>
-    </w:p>
-    <w:p>
-      <w:r>
-        <w:t xml:space="preserve">The program that </w:t>
-      </w:r>
-      <w:r>
-        <w:t xml:space="preserve">that </w:t>
+        <w:t xml:space="preserve"> designed to have</w:t>
+      </w:r>
+      <w:r>
+        <w:t xml:space="preserve"> one </w:t>
+      </w:r>
+      <w:r>
+        <w:t>sensor</w:t>
+      </w:r>
+      <w:r>
+        <w:t xml:space="preserve"> attached to it and </w:t>
+      </w:r>
+      <w:r>
+        <w:t>passively collect data without being attached to a computer system.</w:t>
+      </w:r>
+      <w:r>
+        <w:t xml:space="preserve"> The data collection site </w:t>
       </w:r>
       <w:r>
         <w:t>is</w:t>
       </w:r>
       <w:r>
-        <w:t xml:space="preserve"> run on a laptop or desktop computer that allows the user to </w:t>
-      </w:r>
-      <w:r>
-        <w:t>analyze</w:t>
-      </w:r>
-      <w:r>
-        <w:t xml:space="preserve"> the data collected.</w:t>
-      </w:r>
-    </w:p>
-    <w:p/>
-    <w:p>
-      <w:pPr>
-        <w:pStyle w:val="BodyText"/>
-      </w:pPr>
-      <w:r>
-        <w:t xml:space="preserve">The base unit </w:t>
+        <w:t xml:space="preserve"> chosen by the user.</w:t>
+      </w:r>
+      <w:r>
+        <w:t xml:space="preserve"> </w:t>
+      </w:r>
+      <w:r>
+        <w:t xml:space="preserve">The user interface </w:t>
       </w:r>
       <w:r>
         <w:t>is</w:t>
       </w:r>
       <w:r>
-        <w:t xml:space="preserve"> designed to have</w:t>
-      </w:r>
-      <w:r>
-        <w:t xml:space="preserve"> one </w:t>
-      </w:r>
-      <w:r>
-        <w:t>sensor</w:t>
-      </w:r>
-      <w:r>
-        <w:t xml:space="preserve"> attached to it and </w:t>
-      </w:r>
-      <w:r>
-        <w:t>passively collect data without being attached to a computer system.</w:t>
-      </w:r>
-      <w:r>
-        <w:t xml:space="preserve"> The data collection site </w:t>
-      </w:r>
-      <w:r>
-        <w:t>is</w:t>
-      </w:r>
-      <w:r>
-        <w:t xml:space="preserve"> chosen by the user.</w:t>
-      </w:r>
-      <w:r>
-        <w:t xml:space="preserve"> </w:t>
-      </w:r>
-      <w:r>
-        <w:t xml:space="preserve">The user interface </w:t>
-      </w:r>
-      <w:r>
-        <w:t>is</w:t>
-      </w:r>
-      <w:r>
         <w:t xml:space="preserve"> a simple GUI for displaying collected data and exporting the data to a </w:t>
       </w:r>
       <w:r>
@@ -3846,7 +3844,7 @@
       <w:r>
         <w:t xml:space="preserve"> file for analysis with a third-party program.</w:t>
       </w:r>
-      <w:bookmarkStart w:id="12" w:name="_Toc383958148"/>
+      <w:bookmarkStart w:id="11" w:name="_Toc383958148"/>
     </w:p>
     <w:p>
       <w:r>
@@ -3857,13 +3855,13 @@
       <w:pPr>
         <w:pStyle w:val="Heading1"/>
       </w:pPr>
-      <w:bookmarkStart w:id="13" w:name="_Toc389700779"/>
+      <w:bookmarkStart w:id="12" w:name="_Toc389700779"/>
       <w:r>
         <w:lastRenderedPageBreak/>
         <w:t>Engineering Requirements</w:t>
       </w:r>
+      <w:bookmarkEnd w:id="11"/>
       <w:bookmarkEnd w:id="12"/>
-      <w:bookmarkEnd w:id="13"/>
     </w:p>
     <w:p>
       <w:r>
@@ -4885,91 +4883,91 @@
       <w:r>
         <w:br w:type="page"/>
       </w:r>
-      <w:bookmarkStart w:id="14" w:name="_Toc383958149"/>
-      <w:bookmarkStart w:id="15" w:name="_Toc389700780"/>
+      <w:bookmarkStart w:id="13" w:name="_Toc383958149"/>
+      <w:bookmarkStart w:id="14" w:name="_Toc389700780"/>
       <w:r>
         <w:lastRenderedPageBreak/>
         <w:t>Hardware Plan</w:t>
       </w:r>
+      <w:bookmarkEnd w:id="13"/>
       <w:bookmarkEnd w:id="14"/>
+    </w:p>
+    <w:p>
+      <w:pPr>
+        <w:pStyle w:val="Heading2"/>
+      </w:pPr>
+      <w:bookmarkStart w:id="15" w:name="_Toc383958150"/>
+      <w:bookmarkStart w:id="16" w:name="_Toc389700781"/>
+      <w:r>
+        <w:t>Overview</w:t>
+      </w:r>
       <w:bookmarkEnd w:id="15"/>
+      <w:bookmarkEnd w:id="16"/>
+    </w:p>
+    <w:p>
+      <w:r>
+        <w:t xml:space="preserve">The base unit </w:t>
+      </w:r>
+      <w:r>
+        <w:t>is</w:t>
+      </w:r>
+      <w:r>
+        <w:t xml:space="preserve"> comprised of a Cypress PSo</w:t>
+      </w:r>
+      <w:r>
+        <w:t>C3 microcontroller</w:t>
+      </w:r>
+      <w:r>
+        <w:t>, two voltage regulators</w:t>
+      </w:r>
+      <w:r>
+        <w:t>, a sensor interface and a USB</w:t>
+      </w:r>
+      <w:r>
+        <w:t xml:space="preserve"> port.</w:t>
+      </w:r>
     </w:p>
     <w:p>
       <w:pPr>
         <w:pStyle w:val="Heading2"/>
       </w:pPr>
-      <w:bookmarkStart w:id="16" w:name="_Toc383958150"/>
-      <w:bookmarkStart w:id="17" w:name="_Toc389700781"/>
-      <w:r>
-        <w:t>Overview</w:t>
-      </w:r>
-      <w:bookmarkEnd w:id="16"/>
+      <w:bookmarkStart w:id="17" w:name="_Toc383958151"/>
+      <w:bookmarkStart w:id="18" w:name="_Toc389700782"/>
+      <w:r>
+        <w:t>Block Diagrams</w:t>
+      </w:r>
       <w:bookmarkEnd w:id="17"/>
-    </w:p>
-    <w:p>
-      <w:r>
-        <w:t xml:space="preserve">The base unit </w:t>
-      </w:r>
-      <w:r>
-        <w:t>is</w:t>
-      </w:r>
-      <w:r>
-        <w:t xml:space="preserve"> comprised of a Cypress PSo</w:t>
-      </w:r>
-      <w:r>
-        <w:t>C3 microcontroller</w:t>
-      </w:r>
-      <w:r>
-        <w:t>, two voltage regulators</w:t>
-      </w:r>
-      <w:r>
-        <w:t>, a sensor interface and a USB</w:t>
-      </w:r>
-      <w:r>
-        <w:t xml:space="preserve"> port.</w:t>
-      </w:r>
-    </w:p>
-    <w:p>
-      <w:pPr>
-        <w:pStyle w:val="Heading2"/>
-      </w:pPr>
-      <w:bookmarkStart w:id="18" w:name="_Toc383958151"/>
-      <w:bookmarkStart w:id="19" w:name="_Toc389700782"/>
-      <w:r>
-        <w:t>Block Diagrams</w:t>
-      </w:r>
       <w:bookmarkEnd w:id="18"/>
+    </w:p>
+    <w:p>
+      <w:pPr>
+        <w:pStyle w:val="BodyText"/>
+      </w:pPr>
+    </w:p>
+    <w:p>
+      <w:pPr>
+        <w:pStyle w:val="Heading3"/>
+      </w:pPr>
+      <w:bookmarkStart w:id="19" w:name="_Toc383958152"/>
+      <w:bookmarkStart w:id="20" w:name="_Toc389700783"/>
+      <w:r>
+        <w:t xml:space="preserve">Base Unit </w:t>
+      </w:r>
+      <w:r>
+        <w:t>Level 0 Block Diagram</w:t>
+      </w:r>
       <w:bookmarkEnd w:id="19"/>
+      <w:bookmarkEnd w:id="20"/>
     </w:p>
     <w:p>
       <w:pPr>
         <w:pStyle w:val="BodyText"/>
       </w:pPr>
-    </w:p>
-    <w:p>
-      <w:pPr>
-        <w:pStyle w:val="Heading3"/>
-      </w:pPr>
-      <w:bookmarkStart w:id="20" w:name="_Toc383958152"/>
-      <w:bookmarkStart w:id="21" w:name="_Toc389700783"/>
-      <w:r>
-        <w:t xml:space="preserve">Base Unit </w:t>
-      </w:r>
-      <w:r>
-        <w:t>Level 0 Block Diagram</w:t>
-      </w:r>
-      <w:bookmarkEnd w:id="20"/>
-      <w:bookmarkEnd w:id="21"/>
-    </w:p>
-    <w:p>
-      <w:pPr>
-        <w:pStyle w:val="BodyText"/>
-      </w:pPr>
-      <w:r>
-        <w:rPr>
-          <w:noProof/>
-        </w:rPr>
-        <w:object w:dxaOrig="225" w:dyaOrig="225">
+      <w:r>
+        <w:rPr>
+          <w:noProof/>
+        </w:rPr>
+        <w:object w:dxaOrig="1440" w:dyaOrig="1440">
           <v:shapetype id="_x0000_t75" coordsize="21600,21600" o:spt="75" o:preferrelative="t" path="m@4@5l@4@11@9@11@9@5xe" filled="f" stroked="f">
             <v:stroke joinstyle="miter"/>
             <v:formulas>
@@ -4993,7 +4991,7 @@
             <v:imagedata r:id="rId15" o:title=""/>
             <w10:wrap type="square" anchorx="margin" anchory="margin"/>
           </v:shape>
-          <o:OLEObject Type="Embed" ProgID="Visio.Drawing.15" ShapeID="_x0000_s1063" DrawAspect="Content" ObjectID="_1463443339" r:id="rId16"/>
+          <o:OLEObject Type="Embed" ProgID="Visio.Drawing.15" ShapeID="_x0000_s1063" DrawAspect="Content" ObjectID="_1463558750" r:id="rId16"/>
         </w:object>
       </w:r>
     </w:p>
@@ -5004,7 +5002,7 @@
       <w:r>
         <w:br w:type="page"/>
       </w:r>
-      <w:bookmarkStart w:id="22" w:name="_Toc383958153"/>
+      <w:bookmarkStart w:id="21" w:name="_Toc383958153"/>
     </w:p>
     <w:p>
       <w:pPr>
@@ -5015,15 +5013,15 @@
       <w:pPr>
         <w:pStyle w:val="Heading3"/>
       </w:pPr>
-      <w:bookmarkStart w:id="23" w:name="_Toc389700784"/>
+      <w:bookmarkStart w:id="22" w:name="_Toc389700784"/>
       <w:r>
         <w:t xml:space="preserve">Base Unit </w:t>
       </w:r>
       <w:r>
         <w:t>Level 1 Block Diagram</w:t>
       </w:r>
+      <w:bookmarkEnd w:id="21"/>
       <w:bookmarkEnd w:id="22"/>
-      <w:bookmarkEnd w:id="23"/>
     </w:p>
     <w:p>
       <w:pPr>
@@ -5033,12 +5031,12 @@
         <w:rPr>
           <w:noProof/>
         </w:rPr>
-        <w:object w:dxaOrig="225" w:dyaOrig="225">
+        <w:object w:dxaOrig="1440" w:dyaOrig="1440">
           <v:shape id="_x0000_s1062" type="#_x0000_t75" style="position:absolute;margin-left:0;margin-top:0;width:454.4pt;height:398.05pt;z-index:251700224;mso-position-horizontal:center;mso-position-horizontal-relative:margin;mso-position-vertical:center;mso-position-vertical-relative:margin">
             <v:imagedata r:id="rId17" o:title=""/>
             <w10:wrap type="square" anchorx="margin" anchory="margin"/>
           </v:shape>
-          <o:OLEObject Type="Embed" ProgID="Visio.Drawing.15" ShapeID="_x0000_s1062" DrawAspect="Content" ObjectID="_1463443338" r:id="rId18"/>
+          <o:OLEObject Type="Embed" ProgID="Visio.Drawing.15" ShapeID="_x0000_s1062" DrawAspect="Content" ObjectID="_1463558751" r:id="rId18"/>
         </w:object>
       </w:r>
     </w:p>
@@ -5049,7 +5047,7 @@
       <w:r>
         <w:br w:type="page"/>
       </w:r>
-      <w:bookmarkStart w:id="24" w:name="_Toc383958154"/>
+      <w:bookmarkStart w:id="23" w:name="_Toc383958154"/>
     </w:p>
     <w:p>
       <w:pPr>
@@ -5060,15 +5058,15 @@
       <w:pPr>
         <w:pStyle w:val="Heading3"/>
       </w:pPr>
-      <w:bookmarkStart w:id="25" w:name="_Toc389700785"/>
+      <w:bookmarkStart w:id="24" w:name="_Toc389700785"/>
       <w:r>
         <w:t xml:space="preserve">Base Unit </w:t>
       </w:r>
       <w:r>
         <w:t>Level 2 Block Diagram</w:t>
       </w:r>
+      <w:bookmarkEnd w:id="23"/>
       <w:bookmarkEnd w:id="24"/>
-      <w:bookmarkEnd w:id="25"/>
     </w:p>
     <w:p>
       <w:pPr>
@@ -5079,12 +5077,12 @@
         <w:rPr>
           <w:noProof/>
         </w:rPr>
-        <w:object w:dxaOrig="225" w:dyaOrig="225">
+        <w:object w:dxaOrig="1440" w:dyaOrig="1440">
           <v:shape id="_x0000_s1061" type="#_x0000_t75" style="position:absolute;left:0;text-align:left;margin-left:0;margin-top:0;width:467.3pt;height:391.9pt;z-index:251698176;mso-position-horizontal:center;mso-position-horizontal-relative:margin;mso-position-vertical:center;mso-position-vertical-relative:margin">
             <v:imagedata r:id="rId19" o:title=""/>
             <w10:wrap type="square" anchorx="margin" anchory="margin"/>
           </v:shape>
-          <o:OLEObject Type="Embed" ProgID="Visio.Drawing.15" ShapeID="_x0000_s1061" DrawAspect="Content" ObjectID="_1463443337" r:id="rId20"/>
+          <o:OLEObject Type="Embed" ProgID="Visio.Drawing.15" ShapeID="_x0000_s1061" DrawAspect="Content" ObjectID="_1463558752" r:id="rId20"/>
         </w:object>
       </w:r>
     </w:p>
@@ -5095,7 +5093,7 @@
       <w:r>
         <w:br w:type="page"/>
       </w:r>
-      <w:bookmarkStart w:id="26" w:name="_Toc383958155"/>
+      <w:bookmarkStart w:id="25" w:name="_Toc383958155"/>
     </w:p>
     <w:p>
       <w:pPr>
@@ -5106,7 +5104,7 @@
       <w:pPr>
         <w:pStyle w:val="Heading3"/>
       </w:pPr>
-      <w:bookmarkStart w:id="27" w:name="_Toc389700786"/>
+      <w:bookmarkStart w:id="26" w:name="_Toc389700786"/>
       <w:r>
         <w:rPr>
           <w:noProof/>
@@ -5177,8 +5175,8 @@
       <w:r>
         <w:t>PSoC3 Block Diagram</w:t>
       </w:r>
+      <w:bookmarkEnd w:id="25"/>
       <w:bookmarkEnd w:id="26"/>
-      <w:bookmarkEnd w:id="27"/>
     </w:p>
     <w:p>
       <w:pPr>
@@ -5187,26 +5185,26 @@
       <w:r>
         <w:br w:type="page"/>
       </w:r>
-      <w:bookmarkStart w:id="28" w:name="_Toc383958156"/>
-      <w:bookmarkStart w:id="29" w:name="_Toc389700787"/>
+      <w:bookmarkStart w:id="27" w:name="_Toc383958156"/>
+      <w:bookmarkStart w:id="28" w:name="_Toc389700787"/>
       <w:r>
         <w:lastRenderedPageBreak/>
         <w:t>Implementation</w:t>
       </w:r>
+      <w:bookmarkEnd w:id="27"/>
       <w:bookmarkEnd w:id="28"/>
+    </w:p>
+    <w:p>
+      <w:pPr>
+        <w:pStyle w:val="Heading3"/>
+      </w:pPr>
+      <w:bookmarkStart w:id="29" w:name="_Toc383958157"/>
+      <w:bookmarkStart w:id="30" w:name="_Toc389700788"/>
+      <w:r>
+        <w:t>Microcontroller</w:t>
+      </w:r>
       <w:bookmarkEnd w:id="29"/>
-    </w:p>
-    <w:p>
-      <w:pPr>
-        <w:pStyle w:val="Heading3"/>
-      </w:pPr>
-      <w:bookmarkStart w:id="30" w:name="_Toc383958157"/>
-      <w:bookmarkStart w:id="31" w:name="_Toc389700788"/>
-      <w:r>
-        <w:t>Microcontroller</w:t>
-      </w:r>
       <w:bookmarkEnd w:id="30"/>
-      <w:bookmarkEnd w:id="31"/>
     </w:p>
     <w:p>
       <w:pPr>
@@ -5612,72 +5610,186 @@
     <w:p/>
     <w:p>
       <w:pPr>
+        <w:rPr>
+          <w:rFonts w:asciiTheme="majorHAnsi" w:eastAsiaTheme="majorEastAsia" w:hAnsiTheme="majorHAnsi" w:cstheme="majorBidi"/>
+          <w:color w:val="44546A" w:themeColor="text2"/>
+        </w:rPr>
+      </w:pPr>
+      <w:bookmarkStart w:id="31" w:name="_Toc389700789"/>
+      <w:r>
+        <w:br w:type="page"/>
+      </w:r>
+    </w:p>
+    <w:p>
+      <w:pPr>
         <w:pStyle w:val="Heading3"/>
       </w:pPr>
-      <w:bookmarkStart w:id="32" w:name="_Toc389700789"/>
-      <w:r>
+      <w:r>
+        <w:lastRenderedPageBreak/>
         <w:t>Sensor Design</w:t>
       </w:r>
+      <w:bookmarkEnd w:id="31"/>
+    </w:p>
+    <w:p>
+      <w:r>
+        <w:t>The base</w:t>
+      </w:r>
+      <w:r>
+        <w:t xml:space="preserve"> unit </w:t>
+      </w:r>
+      <w:r>
+        <w:t>comes</w:t>
+      </w:r>
+      <w:r>
+        <w:t xml:space="preserve"> with two sensors.  The first </w:t>
+      </w:r>
+      <w:r>
+        <w:t>is</w:t>
+      </w:r>
+      <w:r>
+        <w:t xml:space="preserve"> a light sensor to provide high controllability during testing.  The second </w:t>
+      </w:r>
+      <w:r>
+        <w:t>is</w:t>
+      </w:r>
+      <w:r>
+        <w:t xml:space="preserve"> a Figaro T2600 low oxygen sensor to provide results in gas detection.  The two stock sensors were chosen for high reliability and proof of concept.  The sensor interface has up to six available outputs to the base these include: two outputs that go the microcontroller’s comparator, two outputs that go to the microcontroller’s ADC, and two outputs that go to the microcontroller’s I2C input. This flexibility provides the user the ability to use a variety of sensors re</w:t>
+      </w:r>
+      <w:r>
+        <w:t>quiring only software changes. The sensor modules are connected to the base unit via a standard CAT5 cable plugged into RJ-45 jacks on both the base unit and sensor modules.</w:t>
+      </w:r>
+    </w:p>
+    <w:p/>
+    <w:p>
+      <w:pPr>
+        <w:jc w:val="center"/>
+      </w:pPr>
+      <w:r>
+        <w:drawing>
+          <wp:inline distT="0" distB="0" distL="0" distR="0" wp14:anchorId="4937F12F" wp14:editId="022C7A02">
+            <wp:extent cx="2560320" cy="2597534"/>
+            <wp:effectExtent l="0" t="0" r="0" b="0"/>
+            <wp:docPr id="2051" name="Picture 3"/>
+            <wp:cNvGraphicFramePr>
+              <a:graphicFrameLocks xmlns:a="http://schemas.openxmlformats.org/drawingml/2006/main" noChangeAspect="1"/>
+            </wp:cNvGraphicFramePr>
+            <a:graphic xmlns:a="http://schemas.openxmlformats.org/drawingml/2006/main">
+              <a:graphicData uri="http://schemas.openxmlformats.org/drawingml/2006/picture">
+                <pic:pic xmlns:pic="http://schemas.openxmlformats.org/drawingml/2006/picture">
+                  <pic:nvPicPr>
+                    <pic:cNvPr id="2051" name="Picture 3"/>
+                    <pic:cNvPicPr>
+                      <a:picLocks noChangeAspect="1" noChangeArrowheads="1"/>
+                    </pic:cNvPicPr>
+                  </pic:nvPicPr>
+                  <pic:blipFill>
+                    <a:blip r:embed="rId22">
+                      <a:extLst>
+                        <a:ext uri="{28A0092B-C50C-407E-A947-70E740481C1C}">
+                          <a14:useLocalDpi xmlns:a14="http://schemas.microsoft.com/office/drawing/2010/main" val="0"/>
+                        </a:ext>
+                      </a:extLst>
+                    </a:blip>
+                    <a:srcRect/>
+                    <a:stretch>
+                      <a:fillRect/>
+                    </a:stretch>
+                  </pic:blipFill>
+                  <pic:spPr bwMode="auto">
+                    <a:xfrm>
+                      <a:off x="0" y="0"/>
+                      <a:ext cx="2560320" cy="2597534"/>
+                    </a:xfrm>
+                    <a:prstGeom prst="rect">
+                      <a:avLst/>
+                    </a:prstGeom>
+                    <a:noFill/>
+                    <a:ln>
+                      <a:noFill/>
+                    </a:ln>
+                    <a:extLst>
+                      <a:ext uri="{909E8E84-426E-40DD-AFC4-6F175D3DCCD1}">
+                        <a14:hiddenFill xmlns:a14="http://schemas.microsoft.com/office/drawing/2010/main">
+                          <a:solidFill>
+                            <a:schemeClr val="accent1"/>
+                          </a:solidFill>
+                        </a14:hiddenFill>
+                      </a:ext>
+                      <a:ext uri="{91240B29-F687-4F45-9708-019B960494DF}">
+                        <a14:hiddenLine xmlns:a14="http://schemas.microsoft.com/office/drawing/2010/main" w="9525">
+                          <a:solidFill>
+                            <a:schemeClr val="tx1"/>
+                          </a:solidFill>
+                          <a:miter lim="800000"/>
+                          <a:headEnd/>
+                          <a:tailEnd/>
+                        </a14:hiddenLine>
+                      </a:ext>
+                    </a:extLst>
+                  </pic:spPr>
+                </pic:pic>
+              </a:graphicData>
+            </a:graphic>
+          </wp:inline>
+        </w:drawing>
+      </w:r>
+    </w:p>
+    <w:p>
+      <w:pPr>
+        <w:pStyle w:val="Heading3"/>
+      </w:pPr>
+      <w:bookmarkStart w:id="32" w:name="_Toc383958159"/>
+      <w:bookmarkStart w:id="33" w:name="_Toc389700790"/>
+    </w:p>
+    <w:p>
+      <w:pPr>
+        <w:pStyle w:val="Heading3"/>
+      </w:pPr>
+      <w:r>
+        <w:t>Power Supply</w:t>
+      </w:r>
       <w:bookmarkEnd w:id="32"/>
-    </w:p>
-    <w:p>
-      <w:r>
-        <w:t xml:space="preserve">The based unit will come with two sensors.  The first </w:t>
-      </w:r>
-      <w:r>
-        <w:t>is</w:t>
-      </w:r>
-      <w:r>
-        <w:t xml:space="preserve"> a light sensor to provide high controllability during testing.  The second </w:t>
-      </w:r>
-      <w:r>
-        <w:t>is</w:t>
-      </w:r>
-      <w:r>
-        <w:t xml:space="preserve"> a Figaro T2600 low oxygen sensor to provide results in gas detection.  The two stock sensors were chosen for high reliability and proof of concept.  The sensor interface has up to six available outputs to the base these include: two outputs that go the microcontroller’s comparator, two outputs that go to the microcontroller’s ADC, and two outputs that go to the microcontroller’s I2C input.  This flexibility provides the user the ability to use a variety of sensors requiring only software changes.  </w:t>
-      </w:r>
-    </w:p>
-    <w:p/>
+      <w:bookmarkEnd w:id="33"/>
+    </w:p>
+    <w:p>
+      <w:r>
+        <w:t xml:space="preserve">The Base </w:t>
+      </w:r>
+      <w:r>
+        <w:t>is designed</w:t>
+      </w:r>
+      <w:r>
+        <w:t xml:space="preserve"> to run on four AA batteries.  To do this the most efficiently, Linear Technologies’ LTC3435 buck-boost regulators </w:t>
+      </w:r>
+      <w:r>
+        <w:t>are</w:t>
+      </w:r>
+      <w:r>
+        <w:t xml:space="preserve"> used.  Using these regulator allow the maximum use of the batteries by operating in all three regions: over voltage, at regulated voltage, and under voltage.  There are two supplies, 3.3V (for digital needs) and 5V</w:t>
+      </w:r>
+      <w:r>
+        <w:t xml:space="preserve"> </w:t>
+      </w:r>
+      <w:r>
+        <w:t xml:space="preserve">(for analog needs), that consume power with 90% efficiency. </w:t>
+      </w:r>
+    </w:p>
+    <w:p>
+      <w:pPr>
+        <w:rPr>
+          <w:rFonts w:asciiTheme="majorHAnsi" w:eastAsiaTheme="majorEastAsia" w:hAnsiTheme="majorHAnsi" w:cstheme="majorBidi"/>
+          <w:color w:val="44546A" w:themeColor="text2"/>
+        </w:rPr>
+      </w:pPr>
+      <w:bookmarkStart w:id="34" w:name="_Toc389700791"/>
+      <w:r>
+        <w:br w:type="page"/>
+      </w:r>
+    </w:p>
     <w:p>
       <w:pPr>
         <w:pStyle w:val="Heading3"/>
       </w:pPr>
-      <w:bookmarkStart w:id="33" w:name="_Toc383958159"/>
-      <w:bookmarkStart w:id="34" w:name="_Toc389700790"/>
-      <w:r>
-        <w:t>Power Supply</w:t>
-      </w:r>
-      <w:bookmarkEnd w:id="33"/>
-      <w:bookmarkEnd w:id="34"/>
-    </w:p>
-    <w:p>
-      <w:r>
-        <w:t xml:space="preserve">The Base </w:t>
-      </w:r>
-      <w:r>
-        <w:t>will</w:t>
-      </w:r>
-      <w:r>
-        <w:t xml:space="preserve"> made to run on four AA batteries.  To do this the most efficiently, Linear Technologies’ LTC3435 buck-boost regulators </w:t>
-      </w:r>
-      <w:r>
-        <w:t>are</w:t>
-      </w:r>
-      <w:r>
-        <w:t xml:space="preserve"> used.  Using these regulator allow the maximum use of the batteries by operating in all three regions: over voltage, at regulated voltage, and under voltage.  There are two supplies, 3.3V (for digital needs) and 5V</w:t>
-      </w:r>
-      <w:r>
-        <w:t xml:space="preserve"> </w:t>
-      </w:r>
-      <w:r>
-        <w:t xml:space="preserve">(for analog needs), that consume power with 90% efficiency. </w:t>
-      </w:r>
-    </w:p>
-    <w:p>
-      <w:pPr>
-        <w:pStyle w:val="Heading3"/>
-      </w:pPr>
-      <w:bookmarkStart w:id="35" w:name="_Toc389700791"/>
       <w:r>
         <w:lastRenderedPageBreak/>
         <w:t>Schematics</w:t>
@@ -5685,7 +5797,7 @@
       <w:r>
         <w:t xml:space="preserve"> &amp; Layouts</w:t>
       </w:r>
-      <w:bookmarkEnd w:id="35"/>
+      <w:bookmarkEnd w:id="34"/>
     </w:p>
     <w:p>
       <w:pPr>
@@ -5749,7 +5861,7 @@
                     </pic:cNvPicPr>
                   </pic:nvPicPr>
                   <pic:blipFill>
-                    <a:blip r:embed="rId22">
+                    <a:blip r:embed="rId23">
                       <a:extLst>
                         <a:ext uri="{28A0092B-C50C-407E-A947-70E740481C1C}">
                           <a14:useLocalDpi xmlns:a14="http://schemas.microsoft.com/office/drawing/2010/main" val="0"/>
@@ -5868,7 +5980,7 @@
                     </pic:cNvPicPr>
                   </pic:nvPicPr>
                   <pic:blipFill>
-                    <a:blip r:embed="rId23">
+                    <a:blip r:embed="rId24">
                       <a:extLst>
                         <a:ext uri="{28A0092B-C50C-407E-A947-70E740481C1C}">
                           <a14:useLocalDpi xmlns:a14="http://schemas.microsoft.com/office/drawing/2010/main" val="0"/>
@@ -5958,7 +6070,7 @@
                     </pic:cNvPicPr>
                   </pic:nvPicPr>
                   <pic:blipFill>
-                    <a:blip r:embed="rId24">
+                    <a:blip r:embed="rId25">
                       <a:extLst>
                         <a:ext uri="{28A0092B-C50C-407E-A947-70E740481C1C}">
                           <a14:useLocalDpi xmlns:a14="http://schemas.microsoft.com/office/drawing/2010/main" val="0"/>
@@ -6044,7 +6156,7 @@
                     </pic:cNvPicPr>
                   </pic:nvPicPr>
                   <pic:blipFill>
-                    <a:blip r:embed="rId25">
+                    <a:blip r:embed="rId26">
                       <a:extLst>
                         <a:ext uri="{28A0092B-C50C-407E-A947-70E740481C1C}">
                           <a14:useLocalDpi xmlns:a14="http://schemas.microsoft.com/office/drawing/2010/main" val="0"/>
@@ -6129,7 +6241,7 @@
                     </pic:cNvPicPr>
                   </pic:nvPicPr>
                   <pic:blipFill>
-                    <a:blip r:embed="rId26" cstate="print">
+                    <a:blip r:embed="rId27" cstate="print">
                       <a:extLst>
                         <a:ext uri="{28A0092B-C50C-407E-A947-70E740481C1C}">
                           <a14:useLocalDpi xmlns:a14="http://schemas.microsoft.com/office/drawing/2010/main" val="0"/>
@@ -6228,7 +6340,7 @@
                     </pic:cNvPicPr>
                   </pic:nvPicPr>
                   <pic:blipFill>
-                    <a:blip r:embed="rId27">
+                    <a:blip r:embed="rId28">
                       <a:extLst>
                         <a:ext uri="{28A0092B-C50C-407E-A947-70E740481C1C}">
                           <a14:useLocalDpi xmlns:a14="http://schemas.microsoft.com/office/drawing/2010/main" val="0"/>
@@ -6319,7 +6431,7 @@
                     </pic:cNvPicPr>
                   </pic:nvPicPr>
                   <pic:blipFill>
-                    <a:blip r:embed="rId28" cstate="print">
+                    <a:blip r:embed="rId29" cstate="print">
                       <a:extLst>
                         <a:ext uri="{28A0092B-C50C-407E-A947-70E740481C1C}">
                           <a14:useLocalDpi xmlns:a14="http://schemas.microsoft.com/office/drawing/2010/main" val="0"/>
@@ -6360,7 +6472,7 @@
       <w:pPr>
         <w:pStyle w:val="Heading1"/>
       </w:pPr>
-      <w:bookmarkStart w:id="36" w:name="_Toc389700792"/>
+      <w:bookmarkStart w:id="35" w:name="_Toc389700792"/>
       <w:r>
         <w:lastRenderedPageBreak/>
         <w:t>Firmware</w:t>
@@ -6371,20 +6483,20 @@
       <w:r>
         <w:t>an</w:t>
       </w:r>
+      <w:bookmarkEnd w:id="35"/>
+    </w:p>
+    <w:p/>
+    <w:p>
+      <w:pPr>
+        <w:pStyle w:val="Heading2"/>
+      </w:pPr>
+      <w:bookmarkStart w:id="36" w:name="_Toc383958161"/>
+      <w:bookmarkStart w:id="37" w:name="_Toc389700793"/>
+      <w:r>
+        <w:t>Firmware Overview</w:t>
+      </w:r>
       <w:bookmarkEnd w:id="36"/>
-    </w:p>
-    <w:p/>
-    <w:p>
-      <w:pPr>
-        <w:pStyle w:val="Heading2"/>
-      </w:pPr>
-      <w:bookmarkStart w:id="37" w:name="_Toc383958161"/>
-      <w:bookmarkStart w:id="38" w:name="_Toc389700793"/>
-      <w:r>
-        <w:t>Firmware Overview</w:t>
-      </w:r>
       <w:bookmarkEnd w:id="37"/>
-      <w:bookmarkEnd w:id="38"/>
     </w:p>
     <w:p>
       <w:pPr>
@@ -6420,7 +6532,13 @@
         <w:t xml:space="preserve"> </w:t>
       </w:r>
       <w:r>
-        <w:t>Upon reset, the controller will operate as follows:</w:t>
+        <w:t xml:space="preserve">Upon reset, the controller </w:t>
+      </w:r>
+      <w:r>
+        <w:t>operates</w:t>
+      </w:r>
+      <w:r>
+        <w:t xml:space="preserve"> as follows:</w:t>
       </w:r>
     </w:p>
     <w:p>
@@ -6436,9 +6554,9 @@
       <w:r>
         <w:object w:dxaOrig="9616" w:dyaOrig="9901">
           <v:shape id="_x0000_i1028" type="#_x0000_t75" style="width:358.65pt;height:368.85pt" o:ole="">
-            <v:imagedata r:id="rId29" o:title=""/>
+            <v:imagedata r:id="rId30" o:title=""/>
           </v:shape>
-          <o:OLEObject Type="Embed" ProgID="Visio.Drawing.15" ShapeID="_x0000_i1028" DrawAspect="Content" ObjectID="_1463443322" r:id="rId30"/>
+          <o:OLEObject Type="Embed" ProgID="Visio.Drawing.15" ShapeID="_x0000_i1028" DrawAspect="Content" ObjectID="_1463558743" r:id="rId31"/>
         </w:object>
       </w:r>
     </w:p>
@@ -6463,8 +6581,8 @@
       <w:r>
         <w:br w:type="page"/>
       </w:r>
-      <w:bookmarkStart w:id="39" w:name="_Toc383958162"/>
-      <w:bookmarkStart w:id="40" w:name="_Toc389700794"/>
+      <w:bookmarkStart w:id="38" w:name="_Toc383958162"/>
+      <w:bookmarkStart w:id="39" w:name="_Toc389700794"/>
       <w:r>
         <w:lastRenderedPageBreak/>
         <w:t>Initialization</w:t>
@@ -6472,8 +6590,8 @@
       <w:r>
         <w:t xml:space="preserve"> Tasks</w:t>
       </w:r>
+      <w:bookmarkEnd w:id="38"/>
       <w:bookmarkEnd w:id="39"/>
-      <w:bookmarkEnd w:id="40"/>
     </w:p>
     <w:p>
       <w:pPr>
@@ -6588,13 +6706,13 @@
       <w:pPr>
         <w:pStyle w:val="Heading2"/>
       </w:pPr>
-      <w:bookmarkStart w:id="41" w:name="_Toc383958163"/>
-      <w:bookmarkStart w:id="42" w:name="_Toc389700795"/>
+      <w:bookmarkStart w:id="40" w:name="_Toc383958163"/>
+      <w:bookmarkStart w:id="41" w:name="_Toc389700795"/>
       <w:r>
         <w:t>Interrupt Service Routines</w:t>
       </w:r>
+      <w:bookmarkEnd w:id="40"/>
       <w:bookmarkEnd w:id="41"/>
-      <w:bookmarkEnd w:id="42"/>
     </w:p>
     <w:p>
       <w:pPr>
@@ -6777,6 +6895,8 @@
             </w:r>
           </w:p>
         </w:tc>
+        <w:bookmarkStart w:id="42" w:name="_GoBack"/>
+        <w:bookmarkEnd w:id="42"/>
       </w:tr>
       <w:tr>
         <w:tc>
@@ -7151,9 +7271,9 @@
       <w:r>
         <w:object w:dxaOrig="5746" w:dyaOrig="5821">
           <v:shape id="_x0000_i1029" type="#_x0000_t75" style="width:287.3pt;height:290.7pt" o:ole="">
-            <v:imagedata r:id="rId31" o:title=""/>
+            <v:imagedata r:id="rId32" o:title=""/>
           </v:shape>
-          <o:OLEObject Type="Embed" ProgID="Visio.Drawing.15" ShapeID="_x0000_i1029" DrawAspect="Content" ObjectID="_1463443323" r:id="rId32"/>
+          <o:OLEObject Type="Embed" ProgID="Visio.Drawing.15" ShapeID="_x0000_i1029" DrawAspect="Content" ObjectID="_1463558744" r:id="rId33"/>
         </w:object>
       </w:r>
     </w:p>
@@ -7170,10 +7290,10 @@
         </w:rPr>
         <w:object w:dxaOrig="1440" w:dyaOrig="1440">
           <v:shape id="_x0000_s1051" type="#_x0000_t75" style="position:absolute;margin-left:135.25pt;margin-top:19.1pt;width:122.25pt;height:212.25pt;z-index:251676672;mso-position-horizontal-relative:text;mso-position-vertical-relative:text;mso-width-relative:page;mso-height-relative:page">
-            <v:imagedata r:id="rId33" o:title=""/>
+            <v:imagedata r:id="rId34" o:title=""/>
             <w10:wrap type="square"/>
           </v:shape>
-          <o:OLEObject Type="Embed" ProgID="Visio.Drawing.15" ShapeID="_x0000_s1051" DrawAspect="Content" ObjectID="_1463443331" r:id="rId34"/>
+          <o:OLEObject Type="Embed" ProgID="Visio.Drawing.15" ShapeID="_x0000_s1051" DrawAspect="Content" ObjectID="_1463558753" r:id="rId35"/>
         </w:object>
       </w:r>
       <w:r>
@@ -7183,10 +7303,10 @@
         </w:rPr>
         <w:object w:dxaOrig="1440" w:dyaOrig="1440">
           <v:shape id="_x0000_s1052" type="#_x0000_t75" style="position:absolute;margin-left:276.5pt;margin-top:19.1pt;width:122.25pt;height:212.25pt;z-index:251678720;mso-position-horizontal-relative:text;mso-position-vertical-relative:text;mso-width-relative:page;mso-height-relative:page">
-            <v:imagedata r:id="rId35" o:title=""/>
+            <v:imagedata r:id="rId36" o:title=""/>
             <w10:wrap type="square"/>
           </v:shape>
-          <o:OLEObject Type="Embed" ProgID="Visio.Drawing.15" ShapeID="_x0000_s1052" DrawAspect="Content" ObjectID="_1463443330" r:id="rId36"/>
+          <o:OLEObject Type="Embed" ProgID="Visio.Drawing.15" ShapeID="_x0000_s1052" DrawAspect="Content" ObjectID="_1463558754" r:id="rId37"/>
         </w:object>
       </w:r>
       <w:r>
@@ -7196,10 +7316,10 @@
         </w:rPr>
         <w:object w:dxaOrig="1440" w:dyaOrig="1440">
           <v:shape id="_x0000_s1053" type="#_x0000_t75" style="position:absolute;margin-left:417.75pt;margin-top:19.1pt;width:122.25pt;height:212.25pt;z-index:251680768;mso-position-horizontal-relative:text;mso-position-vertical-relative:text;mso-width-relative:page;mso-height-relative:page">
-            <v:imagedata r:id="rId37" o:title=""/>
+            <v:imagedata r:id="rId38" o:title=""/>
             <w10:wrap type="square"/>
           </v:shape>
-          <o:OLEObject Type="Embed" ProgID="Visio.Drawing.15" ShapeID="_x0000_s1053" DrawAspect="Content" ObjectID="_1463443329" r:id="rId38"/>
+          <o:OLEObject Type="Embed" ProgID="Visio.Drawing.15" ShapeID="_x0000_s1053" DrawAspect="Content" ObjectID="_1463558755" r:id="rId39"/>
         </w:object>
       </w:r>
       <w:r>
@@ -7209,10 +7329,10 @@
         </w:rPr>
         <w:object w:dxaOrig="1440" w:dyaOrig="1440">
           <v:shape id="_x0000_s1050" type="#_x0000_t75" style="position:absolute;margin-left:0;margin-top:22.1pt;width:116.25pt;height:206.25pt;z-index:251674624;mso-position-horizontal-relative:text;mso-position-vertical-relative:text;mso-width-relative:page;mso-height-relative:page">
-            <v:imagedata r:id="rId39" o:title=""/>
+            <v:imagedata r:id="rId40" o:title=""/>
             <w10:wrap type="square"/>
           </v:shape>
-          <o:OLEObject Type="Embed" ProgID="Visio.Drawing.15" ShapeID="_x0000_s1050" DrawAspect="Content" ObjectID="_1463443332" r:id="rId40"/>
+          <o:OLEObject Type="Embed" ProgID="Visio.Drawing.15" ShapeID="_x0000_s1050" DrawAspect="Content" ObjectID="_1463558756" r:id="rId41"/>
         </w:object>
       </w:r>
       <w:r>
@@ -7233,10 +7353,10 @@
         <w:lastRenderedPageBreak/>
         <w:object w:dxaOrig="1440" w:dyaOrig="1440">
           <v:shape id="_x0000_s1057" type="#_x0000_t75" style="position:absolute;left:0;text-align:left;margin-left:0;margin-top:52.5pt;width:107.25pt;height:570.75pt;z-index:251688960;mso-position-horizontal-relative:text;mso-position-vertical-relative:text;mso-width-relative:page;mso-height-relative:page">
-            <v:imagedata r:id="rId41" o:title=""/>
+            <v:imagedata r:id="rId42" o:title=""/>
             <w10:wrap type="square"/>
           </v:shape>
-          <o:OLEObject Type="Embed" ProgID="Visio.Drawing.15" ShapeID="_x0000_s1057" DrawAspect="Content" ObjectID="_1463443334" r:id="rId42"/>
+          <o:OLEObject Type="Embed" ProgID="Visio.Drawing.15" ShapeID="_x0000_s1057" DrawAspect="Content" ObjectID="_1463558757" r:id="rId43"/>
         </w:object>
       </w:r>
     </w:p>
@@ -7250,10 +7370,10 @@
         </w:rPr>
         <w:object w:dxaOrig="1440" w:dyaOrig="1440">
           <v:shape id="_x0000_s1055" type="#_x0000_t75" style="position:absolute;left:0;text-align:left;margin-left:108.75pt;margin-top:30.35pt;width:431.25pt;height:120.75pt;z-index:251684864;mso-position-horizontal-relative:text;mso-position-vertical-relative:text;mso-width-relative:page;mso-height-relative:page">
-            <v:imagedata r:id="rId43" o:title=""/>
+            <v:imagedata r:id="rId44" o:title=""/>
             <w10:wrap type="square"/>
           </v:shape>
-          <o:OLEObject Type="Embed" ProgID="Visio.Drawing.15" ShapeID="_x0000_s1055" DrawAspect="Content" ObjectID="_1463443333" r:id="rId44"/>
+          <o:OLEObject Type="Embed" ProgID="Visio.Drawing.15" ShapeID="_x0000_s1055" DrawAspect="Content" ObjectID="_1463558758" r:id="rId45"/>
         </w:object>
       </w:r>
     </w:p>
@@ -7265,12 +7385,12 @@
         <w:rPr>
           <w:noProof/>
         </w:rPr>
-        <w:object w:dxaOrig="225" w:dyaOrig="225">
+        <w:object w:dxaOrig="1440" w:dyaOrig="1440">
           <v:shape id="_x0000_s1059" type="#_x0000_t75" style="position:absolute;left:0;text-align:left;margin-left:180pt;margin-top:144.75pt;width:360.05pt;height:434.35pt;z-index:251691008;mso-position-horizontal-relative:text;mso-position-vertical-relative:text;mso-width-relative:page;mso-height-relative:page">
-            <v:imagedata r:id="rId45" o:title=""/>
+            <v:imagedata r:id="rId46" o:title=""/>
             <w10:wrap type="square"/>
           </v:shape>
-          <o:OLEObject Type="Embed" ProgID="Visio.Drawing.15" ShapeID="_x0000_s1059" DrawAspect="Content" ObjectID="_1463443335" r:id="rId46"/>
+          <o:OLEObject Type="Embed" ProgID="Visio.Drawing.15" ShapeID="_x0000_s1059" DrawAspect="Content" ObjectID="_1463558759" r:id="rId47"/>
         </w:object>
       </w:r>
     </w:p>
@@ -7367,10 +7487,10 @@
       </w:pPr>
       <w:r>
         <w:object w:dxaOrig="9615" w:dyaOrig="3585">
-          <v:shape id="_x0000_i1385" type="#_x0000_t75" style="width:480.9pt;height:179.3pt" o:ole="">
-            <v:imagedata r:id="rId47" o:title=""/>
+          <v:shape id="_x0000_i1037" type="#_x0000_t75" style="width:480.9pt;height:179.3pt" o:ole="">
+            <v:imagedata r:id="rId48" o:title=""/>
           </v:shape>
-          <o:OLEObject Type="Embed" ProgID="Visio.Drawing.15" ShapeID="_x0000_i1385" DrawAspect="Content" ObjectID="_1463443324" r:id="rId48"/>
+          <o:OLEObject Type="Embed" ProgID="Visio.Drawing.15" ShapeID="_x0000_i1037" DrawAspect="Content" ObjectID="_1463558745" r:id="rId49"/>
         </w:object>
       </w:r>
     </w:p>
@@ -7410,10 +7530,10 @@
       </w:pPr>
       <w:r>
         <w:object w:dxaOrig="9616" w:dyaOrig="3585">
-          <v:shape id="_x0000_i1354" type="#_x0000_t75" style="width:480.9pt;height:179.3pt" o:ole="">
-            <v:imagedata r:id="rId49" o:title=""/>
+          <v:shape id="_x0000_i1038" type="#_x0000_t75" style="width:480.9pt;height:179.3pt" o:ole="">
+            <v:imagedata r:id="rId50" o:title=""/>
           </v:shape>
-          <o:OLEObject Type="Embed" ProgID="Visio.Drawing.15" ShapeID="_x0000_i1354" DrawAspect="Content" ObjectID="_1463443325" r:id="rId50"/>
+          <o:OLEObject Type="Embed" ProgID="Visio.Drawing.15" ShapeID="_x0000_i1038" DrawAspect="Content" ObjectID="_1463558746" r:id="rId51"/>
         </w:object>
       </w:r>
     </w:p>
@@ -7453,10 +7573,10 @@
       </w:pPr>
       <w:r>
         <w:object w:dxaOrig="9616" w:dyaOrig="1246">
-          <v:shape id="_x0000_i1355" type="#_x0000_t75" style="width:480.9pt;height:62.5pt" o:ole="">
-            <v:imagedata r:id="rId51" o:title=""/>
+          <v:shape id="_x0000_i1039" type="#_x0000_t75" style="width:480.9pt;height:62.5pt" o:ole="">
+            <v:imagedata r:id="rId52" o:title=""/>
           </v:shape>
-          <o:OLEObject Type="Embed" ProgID="Visio.Drawing.15" ShapeID="_x0000_i1355" DrawAspect="Content" ObjectID="_1463443326" r:id="rId52"/>
+          <o:OLEObject Type="Embed" ProgID="Visio.Drawing.15" ShapeID="_x0000_i1039" DrawAspect="Content" ObjectID="_1463558747" r:id="rId53"/>
         </w:object>
       </w:r>
     </w:p>
@@ -7492,10 +7612,10 @@
     <w:p>
       <w:r>
         <w:object w:dxaOrig="9616" w:dyaOrig="3585">
-          <v:shape id="_x0000_i1386" type="#_x0000_t75" style="width:480.9pt;height:179.3pt" o:ole="">
-            <v:imagedata r:id="rId53" o:title=""/>
+          <v:shape id="_x0000_i1040" type="#_x0000_t75" style="width:480.9pt;height:179.3pt" o:ole="">
+            <v:imagedata r:id="rId54" o:title=""/>
           </v:shape>
-          <o:OLEObject Type="Embed" ProgID="Visio.Drawing.15" ShapeID="_x0000_i1386" DrawAspect="Content" ObjectID="_1463443327" r:id="rId54"/>
+          <o:OLEObject Type="Embed" ProgID="Visio.Drawing.15" ShapeID="_x0000_i1040" DrawAspect="Content" ObjectID="_1463558748" r:id="rId55"/>
         </w:object>
       </w:r>
     </w:p>
@@ -7525,10 +7645,10 @@
     <w:p>
       <w:r>
         <w:object w:dxaOrig="9616" w:dyaOrig="1246">
-          <v:shape id="_x0000_i1387" type="#_x0000_t75" style="width:480.9pt;height:62.5pt" o:ole="">
-            <v:imagedata r:id="rId55" o:title=""/>
+          <v:shape id="_x0000_i1041" type="#_x0000_t75" style="width:480.9pt;height:62.5pt" o:ole="">
+            <v:imagedata r:id="rId56" o:title=""/>
           </v:shape>
-          <o:OLEObject Type="Embed" ProgID="Visio.Drawing.15" ShapeID="_x0000_i1387" DrawAspect="Content" ObjectID="_1463443328" r:id="rId56"/>
+          <o:OLEObject Type="Embed" ProgID="Visio.Drawing.15" ShapeID="_x0000_i1041" DrawAspect="Content" ObjectID="_1463558749" r:id="rId57"/>
         </w:object>
       </w:r>
       <w:bookmarkStart w:id="51" w:name="_Toc383958166"/>
@@ -8422,13 +8542,7 @@
           </w:tcPr>
           <w:p>
             <w:r>
-              <w:t xml:space="preserve">Unsigned </w:t>
-            </w:r>
-            <w:r>
-              <w:t>r</w:t>
-            </w:r>
-            <w:r>
-              <w:t>aw ADC output</w:t>
+              <w:t>Unsigned raw ADC output</w:t>
             </w:r>
           </w:p>
         </w:tc>
@@ -8445,7 +8559,13 @@
       </w:r>
       <w:proofErr w:type="gramEnd"/>
       <w:r>
-        <w:t xml:space="preserve"> field of the sample should be written as 0x0. The data dump routine in the USB Handler will use these bits to communicate information to the host during dumping, such as End of Data or No Data Present.</w:t>
+        <w:t xml:space="preserve"> field of the sample should be written as 0x0. The data dump routine in the USB Handler </w:t>
+      </w:r>
+      <w:r>
+        <w:t>uses</w:t>
+      </w:r>
+      <w:r>
+        <w:t xml:space="preserve"> these bits to communicate information to the host during dumping, such as End of Data or No Data Present.</w:t>
       </w:r>
     </w:p>
     <w:p>
@@ -8869,13 +8989,7 @@
           </w:tcPr>
           <w:p>
             <w:r>
-              <w:t xml:space="preserve">Unsigned integer indicating </w:t>
-            </w:r>
-            <w:r>
-              <w:t>current</w:t>
-            </w:r>
-            <w:r>
-              <w:t xml:space="preserve"> year</w:t>
+              <w:t>Unsigned integer indicating current year</w:t>
             </w:r>
           </w:p>
         </w:tc>
@@ -8931,13 +9045,7 @@
               <w:pStyle w:val="NoSpacing"/>
             </w:pPr>
             <w:r>
-              <w:t xml:space="preserve">Unsigned integer indicating </w:t>
-            </w:r>
-            <w:r>
-              <w:t>current</w:t>
-            </w:r>
-            <w:r>
-              <w:t xml:space="preserve"> second</w:t>
+              <w:t>Unsigned integer indicating current second</w:t>
             </w:r>
           </w:p>
           <w:p/>
@@ -8991,13 +9099,7 @@
           </w:tcPr>
           <w:p>
             <w:r>
-              <w:t xml:space="preserve">Unsigned integer indicating </w:t>
-            </w:r>
-            <w:r>
-              <w:t>current</w:t>
-            </w:r>
-            <w:r>
-              <w:t xml:space="preserve"> minute</w:t>
+              <w:t>Unsigned integer indicating current minute</w:t>
             </w:r>
           </w:p>
         </w:tc>
@@ -9053,13 +9155,7 @@
               <w:pStyle w:val="NoSpacing"/>
             </w:pPr>
             <w:r>
-              <w:t xml:space="preserve">Unsigned integer indicating </w:t>
-            </w:r>
-            <w:r>
-              <w:t>current</w:t>
-            </w:r>
-            <w:r>
-              <w:t xml:space="preserve"> hour of day</w:t>
+              <w:t>Unsigned integer indicating current hour of day</w:t>
             </w:r>
           </w:p>
         </w:tc>
@@ -9115,13 +9211,7 @@
               <w:pStyle w:val="NoSpacing"/>
             </w:pPr>
             <w:r>
-              <w:t xml:space="preserve">Unsigned integer indicating </w:t>
-            </w:r>
-            <w:r>
-              <w:t>current</w:t>
-            </w:r>
-            <w:r>
-              <w:t xml:space="preserve"> day of month</w:t>
+              <w:t>Unsigned integer indicating current day of month</w:t>
             </w:r>
           </w:p>
           <w:p/>
@@ -9140,13 +9230,7 @@
               <w:t>CT</w:t>
             </w:r>
             <w:r>
-              <w:t>[</w:t>
-            </w:r>
-            <w:r>
-              <w:t>7:0</w:t>
-            </w:r>
-            <w:r>
-              <w:t>]</w:t>
+              <w:t>[7:0]</w:t>
             </w:r>
           </w:p>
         </w:tc>
@@ -9172,13 +9256,7 @@
               <w:pStyle w:val="NoSpacing"/>
             </w:pPr>
             <w:r>
-              <w:t xml:space="preserve">Unsigned integer indicating </w:t>
-            </w:r>
-            <w:r>
-              <w:t>current</w:t>
-            </w:r>
-            <w:r>
-              <w:t xml:space="preserve"> month: must be in the range [1:12]</w:t>
+              <w:t>Unsigned integer indicating current month: must be in the range [1:12]</w:t>
             </w:r>
           </w:p>
           <w:p>
@@ -9391,7 +9469,31 @@
         <w:pStyle w:val="BodyText"/>
       </w:pPr>
       <w:r>
-        <w:t xml:space="preserve">While plugged into the computer, the sensor will remain in Interface Mode. During this time, the PSoC3 will continually monitor its input buffer for commands from the host computer and respond to them accordingly. The microcontroller will exit interface mode when power from the USB VBUS pin is no longer detected. </w:t>
+        <w:t xml:space="preserve">While plugged into the computer, the sensor </w:t>
+      </w:r>
+      <w:r>
+        <w:t>remains</w:t>
+      </w:r>
+      <w:r>
+        <w:t xml:space="preserve"> in Interface Mo</w:t>
+      </w:r>
+      <w:r>
+        <w:t>de. During this time, the PSoC3 c</w:t>
+      </w:r>
+      <w:r>
+        <w:t>ontinually monitor</w:t>
+      </w:r>
+      <w:r>
+        <w:t>s</w:t>
+      </w:r>
+      <w:r>
+        <w:t xml:space="preserve"> its input buffer for commands from the host computer and respond to them accordingly. The microcontroller exit</w:t>
+      </w:r>
+      <w:r>
+        <w:t>s</w:t>
+      </w:r>
+      <w:r>
+        <w:t xml:space="preserve"> interface mode when power from the USB VBUS pin is no longer detected. </w:t>
       </w:r>
     </w:p>
     <w:p>
@@ -9399,16 +9501,7 @@
         <w:pStyle w:val="BodyText"/>
       </w:pPr>
       <w:r>
-        <w:t xml:space="preserve">All commands to the sensor from the host </w:t>
-      </w:r>
-      <w:r>
-        <w:t xml:space="preserve">and replies from the sensor </w:t>
-      </w:r>
-      <w:r>
-        <w:t>are one byte long</w:t>
-      </w:r>
-      <w:r>
-        <w:t xml:space="preserve">, with the exception of sampled data dumps and when returning current sampling settings. </w:t>
+        <w:t xml:space="preserve">All commands to the sensor from the host and replies from the sensor are one byte long, with the exception of sampled data dumps and when returning current sampling settings. </w:t>
       </w:r>
       <w:r>
         <w:t>A</w:t>
@@ -10110,12 +10203,12 @@
         <w:rPr>
           <w:noProof/>
         </w:rPr>
-        <w:object w:dxaOrig="225" w:dyaOrig="225">
+        <w:object w:dxaOrig="1440" w:dyaOrig="1440">
           <v:shape id="_x0000_s1060" type="#_x0000_t75" style="position:absolute;margin-left:-.35pt;margin-top:11.85pt;width:539.6pt;height:238.5pt;z-index:251693056;mso-position-horizontal-relative:margin;mso-position-vertical-relative:text;mso-width-relative:page;mso-height-relative:page">
-            <v:imagedata r:id="rId57" o:title=""/>
+            <v:imagedata r:id="rId58" o:title=""/>
             <w10:wrap type="square" anchorx="margin"/>
           </v:shape>
-          <o:OLEObject Type="Embed" ProgID="Visio.Drawing.15" ShapeID="_x0000_s1060" DrawAspect="Content" ObjectID="_1463443336" r:id="rId58"/>
+          <o:OLEObject Type="Embed" ProgID="Visio.Drawing.15" ShapeID="_x0000_s1060" DrawAspect="Content" ObjectID="_1463558760" r:id="rId59"/>
         </w:object>
       </w:r>
     </w:p>
@@ -11084,7 +11177,7 @@
       </w:pPr>
     </w:p>
     <w:sectPr>
-      <w:footerReference w:type="default" r:id="rId59"/>
+      <w:footerReference w:type="default" r:id="rId60"/>
       <w:type w:val="continuous"/>
       <w:pgSz w:w="12240" w:h="15840"/>
       <w:pgMar w:top="720" w:right="720" w:bottom="720" w:left="720" w:header="720" w:footer="720" w:gutter="0"/>
@@ -11208,7 +11301,7 @@
       <w:rPr>
         <w:noProof/>
       </w:rPr>
-      <w:t>30</w:t>
+      <w:t>31</w:t>
     </w:r>
     <w:r>
       <w:rPr>
@@ -11286,7 +11379,7 @@
       <w:rPr>
         <w:noProof/>
       </w:rPr>
-      <w:t>30</w:t>
+      <w:t>31</w:t>
     </w:r>
     <w:r>
       <w:rPr>
@@ -11328,7 +11421,7 @@
       <w:rPr>
         <w:noProof/>
       </w:rPr>
-      <w:t>3</w:t>
+      <w:t>27</w:t>
     </w:r>
     <w:r>
       <w:rPr>
@@ -11364,7 +11457,7 @@
       <w:rPr>
         <w:noProof/>
       </w:rPr>
-      <w:t>30</w:t>
+      <w:t>31</w:t>
     </w:r>
     <w:r>
       <w:rPr>
@@ -13553,7 +13646,6 @@
   <w:style w:type="character" w:default="1" w:styleId="DefaultParagraphFont">
     <w:name w:val="Default Paragraph Font"/>
     <w:uiPriority w:val="1"/>
-    <w:semiHidden/>
     <w:unhideWhenUsed/>
   </w:style>
   <w:style w:type="table" w:default="1" w:styleId="TableNormal">
@@ -15494,7 +15586,7 @@
 </file>
 
 <file path=customXml/itemProps1.xml><?xml version="1.0" encoding="utf-8"?>
-<ds:datastoreItem xmlns:ds="http://schemas.openxmlformats.org/officeDocument/2006/customXml" ds:itemID="{F797387D-EE4A-44E5-8F12-98C53869DA16}">
+<ds:datastoreItem xmlns:ds="http://schemas.openxmlformats.org/officeDocument/2006/customXml" ds:itemID="{08C3A08D-D73B-4EAD-956A-AAB42ADC2855}">
   <ds:schemaRefs>
     <ds:schemaRef ds:uri="http://schemas.openxmlformats.org/officeDocument/2006/bibliography"/>
   </ds:schemaRefs>

</xml_diff>

<commit_message>
Added Flash wear-levelling diagram
</commit_message>
<xml_diff>
--- a/Documents/source_documents/Design_Specification.docx
+++ b/Documents/source_documents/Design_Specification.docx
@@ -3505,7 +3505,7 @@
         <w:rPr>
           <w:noProof/>
         </w:rPr>
-        <w:t>28</w:t>
+        <w:t>29</w:t>
       </w:r>
       <w:r>
         <w:rPr>
@@ -3565,7 +3565,7 @@
         <w:rPr>
           <w:noProof/>
         </w:rPr>
-        <w:t>29</w:t>
+        <w:t>30</w:t>
       </w:r>
       <w:r>
         <w:rPr>
@@ -4991,7 +4991,7 @@
             <v:imagedata r:id="rId15" o:title=""/>
             <w10:wrap type="square" anchorx="margin" anchory="margin"/>
           </v:shape>
-          <o:OLEObject Type="Embed" ProgID="Visio.Drawing.15" ShapeID="_x0000_s1063" DrawAspect="Content" ObjectID="_1463558750" r:id="rId16"/>
+          <o:OLEObject Type="Embed" ProgID="Visio.Drawing.15" ShapeID="_x0000_s1063" DrawAspect="Content" ObjectID="_1464007854" r:id="rId16"/>
         </w:object>
       </w:r>
     </w:p>
@@ -5008,13 +5008,9 @@
       <w:pPr>
         <w:pStyle w:val="Heading3"/>
       </w:pPr>
-    </w:p>
-    <w:p>
-      <w:pPr>
-        <w:pStyle w:val="Heading3"/>
-      </w:pPr>
       <w:bookmarkStart w:id="22" w:name="_Toc389700784"/>
       <w:r>
+        <w:lastRenderedPageBreak/>
         <w:t xml:space="preserve">Base Unit </w:t>
       </w:r>
       <w:r>
@@ -5022,11 +5018,6 @@
       </w:r>
       <w:bookmarkEnd w:id="21"/>
       <w:bookmarkEnd w:id="22"/>
-    </w:p>
-    <w:p>
-      <w:pPr>
-        <w:pStyle w:val="BodyText"/>
-      </w:pPr>
       <w:r>
         <w:rPr>
           <w:noProof/>
@@ -5036,30 +5027,21 @@
             <v:imagedata r:id="rId17" o:title=""/>
             <w10:wrap type="square" anchorx="margin" anchory="margin"/>
           </v:shape>
-          <o:OLEObject Type="Embed" ProgID="Visio.Drawing.15" ShapeID="_x0000_s1062" DrawAspect="Content" ObjectID="_1463558751" r:id="rId18"/>
+          <o:OLEObject Type="Embed" ProgID="Visio.Drawing.15" ShapeID="_x0000_s1062" DrawAspect="Content" ObjectID="_1464007855" r:id="rId18"/>
         </w:object>
       </w:r>
+      <w:r>
+        <w:br w:type="page"/>
+      </w:r>
+      <w:bookmarkStart w:id="23" w:name="_Toc383958154"/>
     </w:p>
     <w:p>
       <w:pPr>
         <w:pStyle w:val="Heading3"/>
       </w:pPr>
-      <w:r>
-        <w:br w:type="page"/>
-      </w:r>
-      <w:bookmarkStart w:id="23" w:name="_Toc383958154"/>
-    </w:p>
-    <w:p>
-      <w:pPr>
-        <w:pStyle w:val="Heading3"/>
-      </w:pPr>
-    </w:p>
-    <w:p>
-      <w:pPr>
-        <w:pStyle w:val="Heading3"/>
-      </w:pPr>
       <w:bookmarkStart w:id="24" w:name="_Toc389700785"/>
       <w:r>
+        <w:lastRenderedPageBreak/>
         <w:t xml:space="preserve">Base Unit </w:t>
       </w:r>
       <w:r>
@@ -5067,50 +5049,43 @@
       </w:r>
       <w:bookmarkEnd w:id="23"/>
       <w:bookmarkEnd w:id="24"/>
-    </w:p>
-    <w:p>
-      <w:pPr>
-        <w:pStyle w:val="BodyText"/>
-        <w:jc w:val="center"/>
-      </w:pPr>
       <w:r>
         <w:rPr>
           <w:noProof/>
         </w:rPr>
         <w:object w:dxaOrig="1440" w:dyaOrig="1440">
-          <v:shape id="_x0000_s1061" type="#_x0000_t75" style="position:absolute;left:0;text-align:left;margin-left:0;margin-top:0;width:467.3pt;height:391.9pt;z-index:251698176;mso-position-horizontal:center;mso-position-horizontal-relative:margin;mso-position-vertical:center;mso-position-vertical-relative:margin">
+          <v:shape id="_x0000_s1061" type="#_x0000_t75" style="position:absolute;margin-left:0;margin-top:0;width:467.3pt;height:391.9pt;z-index:251698176;mso-position-horizontal:center;mso-position-horizontal-relative:margin;mso-position-vertical:center;mso-position-vertical-relative:margin">
             <v:imagedata r:id="rId19" o:title=""/>
             <w10:wrap type="square" anchorx="margin" anchory="margin"/>
           </v:shape>
-          <o:OLEObject Type="Embed" ProgID="Visio.Drawing.15" ShapeID="_x0000_s1061" DrawAspect="Content" ObjectID="_1463558752" r:id="rId20"/>
+          <o:OLEObject Type="Embed" ProgID="Visio.Drawing.15" ShapeID="_x0000_s1061" DrawAspect="Content" ObjectID="_1464007856" r:id="rId20"/>
         </w:object>
       </w:r>
+      <w:bookmarkStart w:id="25" w:name="_Toc383958155"/>
+    </w:p>
+    <w:p>
+      <w:pPr>
+        <w:rPr>
+          <w:rFonts w:asciiTheme="majorHAnsi" w:eastAsiaTheme="majorEastAsia" w:hAnsiTheme="majorHAnsi" w:cstheme="majorBidi"/>
+          <w:color w:val="44546A" w:themeColor="text2"/>
+        </w:rPr>
+      </w:pPr>
+      <w:bookmarkStart w:id="26" w:name="_Toc389700786"/>
+      <w:r>
+        <w:br w:type="page"/>
+      </w:r>
     </w:p>
     <w:p>
       <w:pPr>
         <w:pStyle w:val="Heading3"/>
       </w:pPr>
       <w:r>
-        <w:br w:type="page"/>
-      </w:r>
-      <w:bookmarkStart w:id="25" w:name="_Toc383958155"/>
-    </w:p>
-    <w:p>
-      <w:pPr>
-        <w:pStyle w:val="Heading3"/>
-      </w:pPr>
-    </w:p>
-    <w:p>
-      <w:pPr>
-        <w:pStyle w:val="Heading3"/>
-      </w:pPr>
-      <w:bookmarkStart w:id="26" w:name="_Toc389700786"/>
-      <w:r>
-        <w:rPr>
-          <w:noProof/>
-        </w:rPr>
+        <w:rPr>
+          <w:noProof/>
+        </w:rPr>
+        <w:lastRenderedPageBreak/>
         <w:drawing>
-          <wp:anchor distT="0" distB="0" distL="114300" distR="114300" simplePos="0" relativeHeight="251658240" behindDoc="0" locked="0" layoutInCell="1" allowOverlap="1" wp14:anchorId="0A038FAE" wp14:editId="45ABC108">
+          <wp:anchor distT="0" distB="0" distL="114300" distR="114300" simplePos="0" relativeHeight="251658240" behindDoc="0" locked="0" layoutInCell="1" allowOverlap="1" wp14:anchorId="2C1E8EC5" wp14:editId="2B57DEC7">
             <wp:simplePos x="0" y="0"/>
             <wp:positionH relativeFrom="margin">
               <wp:align>center</wp:align>
@@ -5665,6 +5640,9 @@
         <w:jc w:val="center"/>
       </w:pPr>
       <w:r>
+        <w:rPr>
+          <w:noProof/>
+        </w:rPr>
         <w:drawing>
           <wp:inline distT="0" distB="0" distL="0" distR="0" wp14:anchorId="4937F12F" wp14:editId="022C7A02">
             <wp:extent cx="2560320" cy="2597534"/>
@@ -5740,11 +5718,6 @@
       </w:pPr>
       <w:bookmarkStart w:id="32" w:name="_Toc383958159"/>
       <w:bookmarkStart w:id="33" w:name="_Toc389700790"/>
-    </w:p>
-    <w:p>
-      <w:pPr>
-        <w:pStyle w:val="Heading3"/>
-      </w:pPr>
       <w:r>
         <w:t>Power Supply</w:t>
       </w:r>
@@ -6518,15 +6491,7 @@
         <w:t xml:space="preserve"> written in standard C co</w:t>
       </w:r>
       <w:r>
-        <w:t xml:space="preserve">mpliant with ISO/IEC 9899:2011 and developed in Cypress’ </w:t>
-      </w:r>
-      <w:proofErr w:type="spellStart"/>
-      <w:r>
-        <w:t>PSoC</w:t>
-      </w:r>
-      <w:proofErr w:type="spellEnd"/>
-      <w:r>
-        <w:t xml:space="preserve"> Creator 3.0.</w:t>
+        <w:t>mpliant with ISO/IEC 9899:2011 and developed in Cypress’ PSoC Creator 3.0.</w:t>
       </w:r>
       <w:r>
         <w:t xml:space="preserve"> </w:t>
@@ -6553,10 +6518,10 @@
       </w:pPr>
       <w:r>
         <w:object w:dxaOrig="9616" w:dyaOrig="9901">
-          <v:shape id="_x0000_i1028" type="#_x0000_t75" style="width:358.65pt;height:368.85pt" o:ole="">
+          <v:shape id="_x0000_i1028" type="#_x0000_t75" style="width:358.5pt;height:369pt" o:ole="">
             <v:imagedata r:id="rId30" o:title=""/>
           </v:shape>
-          <o:OLEObject Type="Embed" ProgID="Visio.Drawing.15" ShapeID="_x0000_i1028" DrawAspect="Content" ObjectID="_1463558743" r:id="rId31"/>
+          <o:OLEObject Type="Embed" ProgID="Visio.Drawing.15" ShapeID="_x0000_i1028" DrawAspect="Content" ObjectID="_1464007847" r:id="rId31"/>
         </w:object>
       </w:r>
     </w:p>
@@ -6671,23 +6636,10 @@
         </w:numPr>
       </w:pPr>
       <w:r>
-        <w:t xml:space="preserve">Enable </w:t>
-      </w:r>
-      <w:proofErr w:type="spellStart"/>
-      <w:r>
-        <w:t>VBus_IRQ</w:t>
-      </w:r>
-      <w:proofErr w:type="spellEnd"/>
-      <w:r>
-        <w:t xml:space="preserve">, </w:t>
-      </w:r>
-      <w:proofErr w:type="spellStart"/>
-      <w:r>
-        <w:t>ModifyCollection_IRQ</w:t>
-      </w:r>
-      <w:proofErr w:type="spellEnd"/>
-      <w:r>
-        <w:t>, and global interrupts</w:t>
+        <w:t xml:space="preserve">Enable VBus_IRQ, </w:t>
+      </w:r>
+      <w:r>
+        <w:t>ModifyCollection_IRQ, and global interrupts</w:t>
       </w:r>
     </w:p>
     <w:p>
@@ -6796,11 +6748,9 @@
             <w:pPr>
               <w:pStyle w:val="BodyText"/>
             </w:pPr>
-            <w:proofErr w:type="spellStart"/>
             <w:r>
               <w:t>VBus_IRQ</w:t>
             </w:r>
-            <w:proofErr w:type="spellEnd"/>
           </w:p>
         </w:tc>
         <w:tc>
@@ -6831,18 +6781,10 @@
               <w:pStyle w:val="BodyText"/>
             </w:pPr>
             <w:r>
-              <w:t xml:space="preserve">Activate USB Component, </w:t>
-            </w:r>
-            <w:proofErr w:type="spellStart"/>
-            <w:r>
-              <w:t>e</w:t>
-            </w:r>
-            <w:r>
-              <w:t>umerate</w:t>
-            </w:r>
-            <w:proofErr w:type="spellEnd"/>
-            <w:r>
-              <w:t xml:space="preserve"> device on host, receive and store user settings, dump data samples to host</w:t>
+              <w:t>Activate USB Component, e</w:t>
+            </w:r>
+            <w:r>
+              <w:t>umerate device on host, receive and store user settings, dump data samples to host</w:t>
             </w:r>
             <w:r>
               <w:t xml:space="preserve">, </w:t>
@@ -6862,11 +6804,9 @@
             <w:pPr>
               <w:pStyle w:val="BodyText"/>
             </w:pPr>
-            <w:proofErr w:type="spellStart"/>
             <w:r>
               <w:t>ModifyCollection_IRQ</w:t>
             </w:r>
-            <w:proofErr w:type="spellEnd"/>
           </w:p>
         </w:tc>
         <w:tc>
@@ -6895,8 +6835,6 @@
             </w:r>
           </w:p>
         </w:tc>
-        <w:bookmarkStart w:id="42" w:name="_GoBack"/>
-        <w:bookmarkEnd w:id="42"/>
       </w:tr>
       <w:tr>
         <w:tc>
@@ -6907,11 +6845,9 @@
             <w:pPr>
               <w:pStyle w:val="BodyText"/>
             </w:pPr>
-            <w:proofErr w:type="spellStart"/>
             <w:r>
               <w:t>RTC_EverySecondHandler</w:t>
             </w:r>
-            <w:proofErr w:type="spellEnd"/>
           </w:p>
         </w:tc>
         <w:tc>
@@ -6950,11 +6886,9 @@
             <w:pPr>
               <w:pStyle w:val="BodyText"/>
             </w:pPr>
-            <w:proofErr w:type="spellStart"/>
             <w:r>
               <w:t>RTC_EveryMinuteHandler</w:t>
             </w:r>
-            <w:proofErr w:type="spellEnd"/>
           </w:p>
         </w:tc>
         <w:tc>
@@ -7002,11 +6936,9 @@
             <w:pPr>
               <w:pStyle w:val="BodyText"/>
             </w:pPr>
-            <w:proofErr w:type="spellStart"/>
             <w:r>
               <w:t>RTC_EveryHourHandler</w:t>
             </w:r>
-            <w:proofErr w:type="spellEnd"/>
           </w:p>
         </w:tc>
         <w:tc>
@@ -7045,11 +6977,9 @@
             <w:pPr>
               <w:pStyle w:val="BodyText"/>
             </w:pPr>
-            <w:proofErr w:type="spellStart"/>
             <w:r>
               <w:t>RTC_EveryDayHandler</w:t>
             </w:r>
-            <w:proofErr w:type="spellEnd"/>
           </w:p>
         </w:tc>
         <w:tc>
@@ -7090,39 +7020,7 @@
         <w:pStyle w:val="BodyText"/>
       </w:pPr>
       <w:r>
-        <w:t xml:space="preserve">Note: RTC interrupt routines can be found in </w:t>
-      </w:r>
-      <w:proofErr w:type="spellStart"/>
-      <w:r>
-        <w:t>Generated_Source</w:t>
-      </w:r>
-      <w:proofErr w:type="spellEnd"/>
-      <w:r>
-        <w:t>/PSoC3/RTC/</w:t>
-      </w:r>
-      <w:proofErr w:type="spellStart"/>
-      <w:r>
-        <w:t>RTC_Int.c</w:t>
-      </w:r>
-      <w:proofErr w:type="spellEnd"/>
-      <w:r>
-        <w:t xml:space="preserve">. They all share one interrupt vector titled </w:t>
-      </w:r>
-      <w:proofErr w:type="spellStart"/>
-      <w:r>
-        <w:t>RTC_isr</w:t>
-      </w:r>
-      <w:proofErr w:type="spellEnd"/>
-      <w:r>
-        <w:t xml:space="preserve"> in </w:t>
-      </w:r>
-      <w:proofErr w:type="spellStart"/>
-      <w:r>
-        <w:t>Erebus_Sensor.cydwr</w:t>
-      </w:r>
-      <w:proofErr w:type="spellEnd"/>
-      <w:r>
-        <w:t xml:space="preserve"> -&gt; Interrupts.</w:t>
+        <w:t>Note: RTC interrupt routines can be found in Generated_Source/PSoC3/RTC/RTC_Int.c. They all share one interrupt vector titled RTC_isr in Erebus_Sensor.cydwr -&gt; Interrupts.</w:t>
       </w:r>
     </w:p>
     <w:p>
@@ -7137,7 +7035,7 @@
       <w:r>
         <w:br w:type="page"/>
       </w:r>
-      <w:bookmarkStart w:id="43" w:name="_Toc389700796"/>
+      <w:bookmarkStart w:id="42" w:name="_Toc389700796"/>
       <w:r>
         <w:lastRenderedPageBreak/>
         <w:t>Ev</w:t>
@@ -7150,7 +7048,7 @@
         </w:rPr>
         <w:t>ent Handlers</w:t>
       </w:r>
-      <w:bookmarkEnd w:id="43"/>
+      <w:bookmarkEnd w:id="42"/>
     </w:p>
     <w:p>
       <w:r>
@@ -7166,7 +7064,7 @@
           <w:bCs w:val="0"/>
         </w:rPr>
       </w:pPr>
-      <w:bookmarkStart w:id="44" w:name="_Toc389700797"/>
+      <w:bookmarkStart w:id="43" w:name="_Toc389700797"/>
       <w:r>
         <w:rPr>
           <w:rStyle w:val="Strong"/>
@@ -7191,7 +7089,7 @@
         </w:rPr>
         <w:t>Waiting</w:t>
       </w:r>
-      <w:bookmarkEnd w:id="44"/>
+      <w:bookmarkEnd w:id="43"/>
     </w:p>
     <w:p>
       <w:pPr>
@@ -7207,16 +7105,15 @@
           <w:b w:val="0"/>
           <w:bCs w:val="0"/>
         </w:rPr>
-        <w:t xml:space="preserve">The </w:t>
-      </w:r>
-      <w:proofErr w:type="spellStart"/>
+        <w:t>The USB</w:t>
+      </w:r>
       <w:r>
         <w:rPr>
           <w:rStyle w:val="Strong"/>
           <w:b w:val="0"/>
           <w:bCs w:val="0"/>
         </w:rPr>
-        <w:t>USB</w:t>
+        <w:t>_w</w:t>
       </w:r>
       <w:r>
         <w:rPr>
@@ -7224,7 +7121,7 @@
           <w:b w:val="0"/>
           <w:bCs w:val="0"/>
         </w:rPr>
-        <w:t>_w</w:t>
+        <w:t>aiting flag indicates that the device’s USB port has been attached to a host.</w:t>
       </w:r>
       <w:r>
         <w:rPr>
@@ -7232,33 +7129,16 @@
           <w:b w:val="0"/>
           <w:bCs w:val="0"/>
         </w:rPr>
-        <w:t>aiting</w:t>
-      </w:r>
-      <w:proofErr w:type="spellEnd"/>
-      <w:r>
+        <w:t xml:space="preserve"> The various commands that may be sent by the host are handled according to the USB Command Handling flowcharts below.</w:t>
+      </w:r>
+    </w:p>
+    <w:p>
+      <w:pPr>
         <w:rPr>
           <w:rStyle w:val="Strong"/>
           <w:b w:val="0"/>
           <w:bCs w:val="0"/>
         </w:rPr>
-        <w:t xml:space="preserve"> flag indicates that the device’s USB port has been attached to a host.</w:t>
-      </w:r>
-      <w:r>
-        <w:rPr>
-          <w:rStyle w:val="Strong"/>
-          <w:b w:val="0"/>
-          <w:bCs w:val="0"/>
-        </w:rPr>
-        <w:t xml:space="preserve"> The various commands that may be sent by the host are handled according to the USB Command Handling flowcharts below.</w:t>
-      </w:r>
-    </w:p>
-    <w:p>
-      <w:pPr>
-        <w:rPr>
-          <w:rStyle w:val="Strong"/>
-          <w:b w:val="0"/>
-          <w:bCs w:val="0"/>
-        </w:rPr>
       </w:pPr>
     </w:p>
     <w:p>
@@ -7270,10 +7150,10 @@
       </w:pPr>
       <w:r>
         <w:object w:dxaOrig="5746" w:dyaOrig="5821">
-          <v:shape id="_x0000_i1029" type="#_x0000_t75" style="width:287.3pt;height:290.7pt" o:ole="">
+          <v:shape id="_x0000_i1029" type="#_x0000_t75" style="width:287.25pt;height:291pt" o:ole="">
             <v:imagedata r:id="rId32" o:title=""/>
           </v:shape>
-          <o:OLEObject Type="Embed" ProgID="Visio.Drawing.15" ShapeID="_x0000_i1029" DrawAspect="Content" ObjectID="_1463558744" r:id="rId33"/>
+          <o:OLEObject Type="Embed" ProgID="Visio.Drawing.15" ShapeID="_x0000_i1029" DrawAspect="Content" ObjectID="_1464007848" r:id="rId33"/>
         </w:object>
       </w:r>
     </w:p>
@@ -7293,7 +7173,7 @@
             <v:imagedata r:id="rId34" o:title=""/>
             <w10:wrap type="square"/>
           </v:shape>
-          <o:OLEObject Type="Embed" ProgID="Visio.Drawing.15" ShapeID="_x0000_s1051" DrawAspect="Content" ObjectID="_1463558753" r:id="rId35"/>
+          <o:OLEObject Type="Embed" ProgID="Visio.Drawing.15" ShapeID="_x0000_s1051" DrawAspect="Content" ObjectID="_1464007857" r:id="rId35"/>
         </w:object>
       </w:r>
       <w:r>
@@ -7306,7 +7186,7 @@
             <v:imagedata r:id="rId36" o:title=""/>
             <w10:wrap type="square"/>
           </v:shape>
-          <o:OLEObject Type="Embed" ProgID="Visio.Drawing.15" ShapeID="_x0000_s1052" DrawAspect="Content" ObjectID="_1463558754" r:id="rId37"/>
+          <o:OLEObject Type="Embed" ProgID="Visio.Drawing.15" ShapeID="_x0000_s1052" DrawAspect="Content" ObjectID="_1464007858" r:id="rId37"/>
         </w:object>
       </w:r>
       <w:r>
@@ -7315,48 +7195,52 @@
           <w:noProof/>
         </w:rPr>
         <w:object w:dxaOrig="1440" w:dyaOrig="1440">
-          <v:shape id="_x0000_s1053" type="#_x0000_t75" style="position:absolute;margin-left:417.75pt;margin-top:19.1pt;width:122.25pt;height:212.25pt;z-index:251680768;mso-position-horizontal-relative:text;mso-position-vertical-relative:text;mso-width-relative:page;mso-height-relative:page">
+          <v:shape id="_x0000_s1050" type="#_x0000_t75" style="position:absolute;margin-left:0;margin-top:22.1pt;width:116.25pt;height:206.25pt;z-index:251674624;mso-position-horizontal-relative:text;mso-position-vertical-relative:text;mso-width-relative:page;mso-height-relative:page">
             <v:imagedata r:id="rId38" o:title=""/>
             <w10:wrap type="square"/>
           </v:shape>
-          <o:OLEObject Type="Embed" ProgID="Visio.Drawing.15" ShapeID="_x0000_s1053" DrawAspect="Content" ObjectID="_1463558755" r:id="rId39"/>
+          <o:OLEObject Type="Embed" ProgID="Visio.Drawing.15" ShapeID="_x0000_s1050" DrawAspect="Content" ObjectID="_1464007859" r:id="rId39"/>
         </w:object>
       </w:r>
       <w:r>
         <w:rPr>
           <w:b/>
-          <w:noProof/>
-        </w:rPr>
+        </w:rPr>
+        <w:t>USB Command Handling</w:t>
+      </w:r>
+    </w:p>
+    <w:p>
+      <w:pPr>
+        <w:jc w:val="center"/>
+      </w:pPr>
+      <w:r>
+        <w:rPr>
+          <w:noProof/>
+        </w:rPr>
+        <w:lastRenderedPageBreak/>
         <w:object w:dxaOrig="1440" w:dyaOrig="1440">
-          <v:shape id="_x0000_s1050" type="#_x0000_t75" style="position:absolute;margin-left:0;margin-top:22.1pt;width:116.25pt;height:206.25pt;z-index:251674624;mso-position-horizontal-relative:text;mso-position-vertical-relative:text;mso-width-relative:page;mso-height-relative:page">
+          <v:shape id="_x0000_s1057" type="#_x0000_t75" style="position:absolute;left:0;text-align:left;margin-left:0;margin-top:52.5pt;width:107.25pt;height:570.75pt;z-index:251688960;mso-position-horizontal-relative:text;mso-position-vertical-relative:text;mso-width-relative:page;mso-height-relative:page">
             <v:imagedata r:id="rId40" o:title=""/>
             <w10:wrap type="square"/>
           </v:shape>
-          <o:OLEObject Type="Embed" ProgID="Visio.Drawing.15" ShapeID="_x0000_s1050" DrawAspect="Content" ObjectID="_1463558756" r:id="rId41"/>
+          <o:OLEObject Type="Embed" ProgID="Visio.Drawing.15" ShapeID="_x0000_s1057" DrawAspect="Content" ObjectID="_1464007860" r:id="rId41"/>
         </w:object>
       </w:r>
-      <w:r>
-        <w:rPr>
-          <w:b/>
-        </w:rPr>
-        <w:t>USB Command Handling</w:t>
-      </w:r>
-    </w:p>
-    <w:p>
-      <w:pPr>
-        <w:jc w:val="center"/>
-      </w:pPr>
-      <w:r>
-        <w:rPr>
-          <w:noProof/>
-        </w:rPr>
-        <w:lastRenderedPageBreak/>
+    </w:p>
+    <w:p>
+      <w:pPr>
+        <w:jc w:val="both"/>
+      </w:pPr>
+      <w:r>
+        <w:rPr>
+          <w:noProof/>
+        </w:rPr>
         <w:object w:dxaOrig="1440" w:dyaOrig="1440">
-          <v:shape id="_x0000_s1057" type="#_x0000_t75" style="position:absolute;left:0;text-align:left;margin-left:0;margin-top:52.5pt;width:107.25pt;height:570.75pt;z-index:251688960;mso-position-horizontal-relative:text;mso-position-vertical-relative:text;mso-width-relative:page;mso-height-relative:page">
+          <v:shape id="_x0000_s1055" type="#_x0000_t75" style="position:absolute;left:0;text-align:left;margin-left:108.75pt;margin-top:30.35pt;width:431.25pt;height:120.75pt;z-index:251684864;mso-position-horizontal-relative:text;mso-position-vertical-relative:text;mso-width-relative:page;mso-height-relative:page">
             <v:imagedata r:id="rId42" o:title=""/>
             <w10:wrap type="square"/>
           </v:shape>
-          <o:OLEObject Type="Embed" ProgID="Visio.Drawing.15" ShapeID="_x0000_s1057" DrawAspect="Content" ObjectID="_1463558757" r:id="rId43"/>
+          <o:OLEObject Type="Embed" ProgID="Visio.Drawing.15" ShapeID="_x0000_s1055" DrawAspect="Content" ObjectID="_1464007861" r:id="rId43"/>
         </w:object>
       </w:r>
     </w:p>
@@ -7369,11 +7253,11 @@
           <w:noProof/>
         </w:rPr>
         <w:object w:dxaOrig="1440" w:dyaOrig="1440">
-          <v:shape id="_x0000_s1055" type="#_x0000_t75" style="position:absolute;left:0;text-align:left;margin-left:108.75pt;margin-top:30.35pt;width:431.25pt;height:120.75pt;z-index:251684864;mso-position-horizontal-relative:text;mso-position-vertical-relative:text;mso-width-relative:page;mso-height-relative:page">
+          <v:shape id="_x0000_s1059" type="#_x0000_t75" style="position:absolute;left:0;text-align:left;margin-left:180pt;margin-top:144.75pt;width:360.05pt;height:434.35pt;z-index:251691008;mso-position-horizontal-relative:text;mso-position-vertical-relative:text;mso-width-relative:page;mso-height-relative:page">
             <v:imagedata r:id="rId44" o:title=""/>
             <w10:wrap type="square"/>
           </v:shape>
-          <o:OLEObject Type="Embed" ProgID="Visio.Drawing.15" ShapeID="_x0000_s1055" DrawAspect="Content" ObjectID="_1463558758" r:id="rId45"/>
+          <o:OLEObject Type="Embed" ProgID="Visio.Drawing.15" ShapeID="_x0000_s1059" DrawAspect="Content" ObjectID="_1464007862" r:id="rId45"/>
         </w:object>
       </w:r>
     </w:p>
@@ -7381,18 +7265,6 @@
       <w:pPr>
         <w:jc w:val="both"/>
       </w:pPr>
-      <w:r>
-        <w:rPr>
-          <w:noProof/>
-        </w:rPr>
-        <w:object w:dxaOrig="1440" w:dyaOrig="1440">
-          <v:shape id="_x0000_s1059" type="#_x0000_t75" style="position:absolute;left:0;text-align:left;margin-left:180pt;margin-top:144.75pt;width:360.05pt;height:434.35pt;z-index:251691008;mso-position-horizontal-relative:text;mso-position-vertical-relative:text;mso-width-relative:page;mso-height-relative:page">
-            <v:imagedata r:id="rId46" o:title=""/>
-            <w10:wrap type="square"/>
-          </v:shape>
-          <o:OLEObject Type="Embed" ProgID="Visio.Drawing.15" ShapeID="_x0000_s1059" DrawAspect="Content" ObjectID="_1463558759" r:id="rId47"/>
-        </w:object>
-      </w:r>
     </w:p>
     <w:p>
       <w:pPr>
@@ -7426,11 +7298,6 @@
     </w:p>
     <w:p>
       <w:pPr>
-        <w:jc w:val="both"/>
-      </w:pPr>
-    </w:p>
-    <w:p>
-      <w:pPr>
         <w:jc w:val="center"/>
         <w:rPr>
           <w:b/>
@@ -7454,31 +7321,58 @@
       <w:r>
         <w:br w:type="page"/>
       </w:r>
-      <w:bookmarkStart w:id="45" w:name="_Toc383958164"/>
+      <w:bookmarkStart w:id="44" w:name="_Toc383958164"/>
     </w:p>
     <w:p>
       <w:pPr>
         <w:pStyle w:val="Heading3"/>
       </w:pPr>
-      <w:bookmarkStart w:id="46" w:name="_Toc389700798"/>
+      <w:bookmarkStart w:id="45" w:name="_Toc389700798"/>
       <w:r>
         <w:lastRenderedPageBreak/>
         <w:t>Take Sample Waiting</w:t>
       </w:r>
+      <w:bookmarkEnd w:id="44"/>
       <w:bookmarkEnd w:id="45"/>
+    </w:p>
+    <w:p>
+      <w:r>
+        <w:t>The take_sample_waiting flag indicates that the sample interval has been reached according to the Real-Time clock and a sample must be taken.</w:t>
+      </w:r>
+    </w:p>
+    <w:p>
+      <w:pPr>
+        <w:jc w:val="center"/>
+      </w:pPr>
+      <w:r>
+        <w:object w:dxaOrig="9615" w:dyaOrig="3585">
+          <v:shape id="_x0000_i1036" type="#_x0000_t75" style="width:480.75pt;height:179.25pt" o:ole="">
+            <v:imagedata r:id="rId46" o:title=""/>
+          </v:shape>
+          <o:OLEObject Type="Embed" ProgID="Visio.Drawing.15" ShapeID="_x0000_i1036" DrawAspect="Content" ObjectID="_1464007849" r:id="rId47"/>
+        </w:object>
+      </w:r>
+    </w:p>
+    <w:p>
+      <w:pPr>
+        <w:rPr>
+          <w:b/>
+        </w:rPr>
+      </w:pPr>
+    </w:p>
+    <w:p>
+      <w:pPr>
+        <w:pStyle w:val="Heading3"/>
+      </w:pPr>
+      <w:bookmarkStart w:id="46" w:name="_Toc389700799"/>
+      <w:r>
+        <w:t>Start Sampling Waiting</w:t>
+      </w:r>
       <w:bookmarkEnd w:id="46"/>
     </w:p>
     <w:p>
       <w:r>
-        <w:t xml:space="preserve">The </w:t>
-      </w:r>
-      <w:proofErr w:type="spellStart"/>
-      <w:r>
-        <w:t>take_sample_waiting</w:t>
-      </w:r>
-      <w:proofErr w:type="spellEnd"/>
-      <w:r>
-        <w:t xml:space="preserve"> flag indicates that the sample interval has been reached according to the Real-Time clock and a sample must be taken.</w:t>
+        <w:t>The start_sampling_waiting flag indicates that the user has pressed the “Start Sampling” button.</w:t>
       </w:r>
     </w:p>
     <w:p>
@@ -7486,11 +7380,11 @@
         <w:jc w:val="center"/>
       </w:pPr>
       <w:r>
-        <w:object w:dxaOrig="9615" w:dyaOrig="3585">
-          <v:shape id="_x0000_i1037" type="#_x0000_t75" style="width:480.9pt;height:179.3pt" o:ole="">
+        <w:object w:dxaOrig="9616" w:dyaOrig="3585">
+          <v:shape id="_x0000_i1037" type="#_x0000_t75" style="width:480.75pt;height:179.25pt" o:ole="">
             <v:imagedata r:id="rId48" o:title=""/>
           </v:shape>
-          <o:OLEObject Type="Embed" ProgID="Visio.Drawing.15" ShapeID="_x0000_i1037" DrawAspect="Content" ObjectID="_1463558745" r:id="rId49"/>
+          <o:OLEObject Type="Embed" ProgID="Visio.Drawing.15" ShapeID="_x0000_i1037" DrawAspect="Content" ObjectID="_1464007850" r:id="rId49"/>
         </w:object>
       </w:r>
     </w:p>
@@ -7505,23 +7399,15 @@
       <w:pPr>
         <w:pStyle w:val="Heading3"/>
       </w:pPr>
-      <w:bookmarkStart w:id="47" w:name="_Toc389700799"/>
-      <w:r>
-        <w:t>Start Sampling Waiting</w:t>
+      <w:bookmarkStart w:id="47" w:name="_Toc389700800"/>
+      <w:r>
+        <w:t>Stop Sample Waiting</w:t>
       </w:r>
       <w:bookmarkEnd w:id="47"/>
     </w:p>
     <w:p>
       <w:r>
-        <w:t xml:space="preserve">The </w:t>
-      </w:r>
-      <w:proofErr w:type="spellStart"/>
-      <w:r>
-        <w:t>start_sampling_waiting</w:t>
-      </w:r>
-      <w:proofErr w:type="spellEnd"/>
-      <w:r>
-        <w:t xml:space="preserve"> flag indicates that the user has pressed the “Start Sampling” button.</w:t>
+        <w:t>The stop_samping_waiting flag indicates that the user has pressed the “Stop Sampling” button.</w:t>
       </w:r>
     </w:p>
     <w:p>
@@ -7529,145 +7415,81 @@
         <w:jc w:val="center"/>
       </w:pPr>
       <w:r>
-        <w:object w:dxaOrig="9616" w:dyaOrig="3585">
-          <v:shape id="_x0000_i1038" type="#_x0000_t75" style="width:480.9pt;height:179.3pt" o:ole="">
+        <w:object w:dxaOrig="9616" w:dyaOrig="1246">
+          <v:shape id="_x0000_i1038" type="#_x0000_t75" style="width:480.75pt;height:62.25pt" o:ole="">
             <v:imagedata r:id="rId50" o:title=""/>
           </v:shape>
-          <o:OLEObject Type="Embed" ProgID="Visio.Drawing.15" ShapeID="_x0000_i1038" DrawAspect="Content" ObjectID="_1463558746" r:id="rId51"/>
+          <o:OLEObject Type="Embed" ProgID="Visio.Drawing.15" ShapeID="_x0000_i1038" DrawAspect="Content" ObjectID="_1464007851" r:id="rId51"/>
         </w:object>
       </w:r>
     </w:p>
     <w:p>
-      <w:pPr>
-        <w:rPr>
-          <w:b/>
-        </w:rPr>
-      </w:pPr>
+      <w:r>
+        <w:br w:type="page"/>
+      </w:r>
     </w:p>
     <w:p>
       <w:pPr>
         <w:pStyle w:val="Heading3"/>
       </w:pPr>
-      <w:bookmarkStart w:id="48" w:name="_Toc389700800"/>
-      <w:r>
-        <w:t>Stop Sample Waiting</w:t>
+      <w:bookmarkStart w:id="48" w:name="_Toc389700801"/>
+      <w:r>
+        <w:lastRenderedPageBreak/>
+        <w:t>Check Battery Waiting</w:t>
       </w:r>
       <w:bookmarkEnd w:id="48"/>
     </w:p>
     <w:p>
       <w:r>
-        <w:t xml:space="preserve">The </w:t>
-      </w:r>
-      <w:proofErr w:type="spellStart"/>
-      <w:r>
-        <w:t>stop_samping_waiting</w:t>
-      </w:r>
-      <w:proofErr w:type="spellEnd"/>
-      <w:r>
-        <w:t xml:space="preserve"> flag indicates that the user has pressed the “Stop Sampling” button.</w:t>
-      </w:r>
-    </w:p>
-    <w:p>
-      <w:pPr>
-        <w:jc w:val="center"/>
-      </w:pPr>
-      <w:r>
-        <w:object w:dxaOrig="9616" w:dyaOrig="1246">
-          <v:shape id="_x0000_i1039" type="#_x0000_t75" style="width:480.9pt;height:62.5pt" o:ole="">
+        <w:t>The check_battery_waiting flag indicates that it is time to check the battery level.</w:t>
+      </w:r>
+    </w:p>
+    <w:p>
+      <w:r>
+        <w:object w:dxaOrig="9616" w:dyaOrig="3585">
+          <v:shape id="_x0000_i1039" type="#_x0000_t75" style="width:480.75pt;height:179.25pt" o:ole="">
             <v:imagedata r:id="rId52" o:title=""/>
           </v:shape>
-          <o:OLEObject Type="Embed" ProgID="Visio.Drawing.15" ShapeID="_x0000_i1039" DrawAspect="Content" ObjectID="_1463558747" r:id="rId53"/>
+          <o:OLEObject Type="Embed" ProgID="Visio.Drawing.15" ShapeID="_x0000_i1039" DrawAspect="Content" ObjectID="_1464007852" r:id="rId53"/>
         </w:object>
       </w:r>
     </w:p>
     <w:p>
-      <w:r>
-        <w:br w:type="page"/>
-      </w:r>
-    </w:p>
-    <w:p>
       <w:pPr>
         <w:pStyle w:val="Heading3"/>
       </w:pPr>
-      <w:bookmarkStart w:id="49" w:name="_Toc389700801"/>
-      <w:r>
-        <w:lastRenderedPageBreak/>
-        <w:t>Check Battery Waiting</w:t>
+      <w:bookmarkStart w:id="49" w:name="_Toc389700802"/>
+      <w:r>
+        <w:t>Low Battery Blink Waiting</w:t>
       </w:r>
       <w:bookmarkEnd w:id="49"/>
     </w:p>
     <w:p>
       <w:r>
-        <w:t xml:space="preserve">The </w:t>
-      </w:r>
-      <w:proofErr w:type="spellStart"/>
-      <w:r>
-        <w:t>check_battery_waiting</w:t>
-      </w:r>
-      <w:proofErr w:type="spellEnd"/>
-      <w:r>
-        <w:t xml:space="preserve"> flag indicates that it is time to check the battery level.</w:t>
-      </w:r>
-    </w:p>
-    <w:p>
-      <w:r>
-        <w:object w:dxaOrig="9616" w:dyaOrig="3585">
-          <v:shape id="_x0000_i1040" type="#_x0000_t75" style="width:480.9pt;height:179.3pt" o:ole="">
+        <w:t>The low_battery_blink_waiting flag indicates that as of the last battery sample, the voltage level of the battery is below the threshold, so the LED must be used to alert the user.</w:t>
+      </w:r>
+    </w:p>
+    <w:p>
+      <w:r>
+        <w:object w:dxaOrig="9616" w:dyaOrig="1246">
+          <v:shape id="_x0000_i1040" type="#_x0000_t75" style="width:480.75pt;height:62.25pt" o:ole="">
             <v:imagedata r:id="rId54" o:title=""/>
           </v:shape>
-          <o:OLEObject Type="Embed" ProgID="Visio.Drawing.15" ShapeID="_x0000_i1040" DrawAspect="Content" ObjectID="_1463558748" r:id="rId55"/>
+          <o:OLEObject Type="Embed" ProgID="Visio.Drawing.15" ShapeID="_x0000_i1040" DrawAspect="Content" ObjectID="_1464007853" r:id="rId55"/>
         </w:object>
       </w:r>
-    </w:p>
-    <w:p>
-      <w:pPr>
-        <w:pStyle w:val="Heading3"/>
-      </w:pPr>
-      <w:bookmarkStart w:id="50" w:name="_Toc389700802"/>
-      <w:r>
-        <w:t>Low Battery Blink Waiting</w:t>
-      </w:r>
+      <w:bookmarkStart w:id="50" w:name="_Toc383958166"/>
+    </w:p>
+    <w:p>
+      <w:pPr>
+        <w:pStyle w:val="Heading2"/>
+      </w:pPr>
+      <w:bookmarkStart w:id="51" w:name="_Toc389700803"/>
       <w:bookmarkEnd w:id="50"/>
-    </w:p>
-    <w:p>
-      <w:r>
-        <w:t xml:space="preserve">The </w:t>
-      </w:r>
-      <w:proofErr w:type="spellStart"/>
-      <w:r>
-        <w:t>low_battery_blink_waiting</w:t>
-      </w:r>
-      <w:proofErr w:type="spellEnd"/>
-      <w:r>
-        <w:t xml:space="preserve"> flag indicates that as of the last battery sample, the voltage level of the battery is below the threshold, so the LED must be used to alert the user.</w:t>
-      </w:r>
-    </w:p>
-    <w:p>
-      <w:r>
-        <w:object w:dxaOrig="9616" w:dyaOrig="1246">
-          <v:shape id="_x0000_i1041" type="#_x0000_t75" style="width:480.9pt;height:62.5pt" o:ole="">
-            <v:imagedata r:id="rId56" o:title=""/>
-          </v:shape>
-          <o:OLEObject Type="Embed" ProgID="Visio.Drawing.15" ShapeID="_x0000_i1041" DrawAspect="Content" ObjectID="_1463558749" r:id="rId57"/>
-        </w:object>
-      </w:r>
-      <w:bookmarkStart w:id="51" w:name="_Toc383958166"/>
-    </w:p>
-    <w:bookmarkEnd w:id="51"/>
-    <w:p>
-      <w:pPr>
-        <w:pStyle w:val="Heading2"/>
-      </w:pPr>
-    </w:p>
-    <w:p>
-      <w:pPr>
-        <w:pStyle w:val="Heading2"/>
-      </w:pPr>
-      <w:bookmarkStart w:id="52" w:name="_Toc389700803"/>
       <w:r>
         <w:t>Sample Blocks</w:t>
       </w:r>
-      <w:bookmarkEnd w:id="52"/>
+      <w:bookmarkEnd w:id="51"/>
     </w:p>
     <w:p>
       <w:r>
@@ -7919,7 +7741,6 @@
           </w:tcPr>
           <w:p>
             <w:r>
-              <w:lastRenderedPageBreak/>
               <w:t>HE[95:88]</w:t>
             </w:r>
           </w:p>
@@ -7988,6 +7809,7 @@
           </w:tcPr>
           <w:p>
             <w:r>
+              <w:lastRenderedPageBreak/>
               <w:t>HE[87:80]</w:t>
             </w:r>
           </w:p>
@@ -8421,7 +8243,7 @@
           <w:b w:val="0"/>
         </w:rPr>
       </w:pPr>
-      <w:bookmarkStart w:id="53" w:name="_Toc389700804"/>
+      <w:bookmarkStart w:id="52" w:name="_Toc389700804"/>
       <w:r>
         <w:rPr>
           <w:rStyle w:val="Strong"/>
@@ -8429,7 +8251,7 @@
         </w:rPr>
         <w:t>Data Samples</w:t>
       </w:r>
-      <w:bookmarkEnd w:id="53"/>
+      <w:bookmarkEnd w:id="52"/>
     </w:p>
     <w:p>
       <w:r>
@@ -8551,15 +8373,7 @@
     <w:p/>
     <w:p>
       <w:r>
-        <w:t xml:space="preserve">During sampling, the </w:t>
-      </w:r>
-      <w:proofErr w:type="gramStart"/>
-      <w:r>
-        <w:t>Reserved</w:t>
-      </w:r>
-      <w:proofErr w:type="gramEnd"/>
-      <w:r>
-        <w:t xml:space="preserve"> field of the sample should be written as 0x0. The data dump routine in the USB Handler </w:t>
+        <w:t xml:space="preserve">During sampling, the Reserved field of the sample should be written as 0x0. The data dump routine in the USB Handler </w:t>
       </w:r>
       <w:r>
         <w:t>uses</w:t>
@@ -8569,8 +8383,162 @@
       </w:r>
     </w:p>
     <w:p>
+      <w:pPr>
+        <w:rPr>
+          <w:rFonts w:asciiTheme="majorHAnsi" w:eastAsiaTheme="majorEastAsia" w:hAnsiTheme="majorHAnsi" w:cstheme="majorBidi"/>
+          <w:color w:val="44546A" w:themeColor="text2"/>
+        </w:rPr>
+      </w:pPr>
       <w:r>
         <w:br w:type="page"/>
+      </w:r>
+    </w:p>
+    <w:p>
+      <w:pPr>
+        <w:pStyle w:val="Heading3"/>
+      </w:pPr>
+      <w:r>
+        <w:t>Wear Levelling</w:t>
+      </w:r>
+    </w:p>
+    <w:p>
+      <w:r>
+        <w:t>The use of the Emulated EEPROM component allowed us to realize the goal of minimizing the number of chips required on the main board, but it created certain challenges as well. The most significant challenge was the need for wear-levelling. Although the Flash memory in the PSoC3 is guaranteed for up to 100,000 write cycles, we wanted the base unit to be as durable as possible. To achieve greater product longevity, a wear-levelling scheme was implemented. The wear-levelling method employed is shown by the following diagram:</w:t>
+      </w:r>
+    </w:p>
+    <w:p>
+      <w:r>
+        <w:rPr>
+          <w:noProof/>
+        </w:rPr>
+        <w:drawing>
+          <wp:inline distT="0" distB="0" distL="0" distR="0">
+            <wp:extent cx="6800850" cy="3600450"/>
+            <wp:effectExtent l="0" t="0" r="0" b="0"/>
+            <wp:docPr id="1" name="Picture 1" descr="https://lh5.googleusercontent.com/sDN3Vxd78rm5n7NWgNEUQ5q5lK8Te3VvKdPLmYzJVgOeZhmUEe4v7SYjzFBbkHwNanZTl4xf_swaL6UGteVGD4J7fNlpyR_2xZm6XUPWwCPhVP4i9WZ2GPQo64bxRJC3aA"/>
+            <wp:cNvGraphicFramePr>
+              <a:graphicFrameLocks xmlns:a="http://schemas.openxmlformats.org/drawingml/2006/main" noChangeAspect="1"/>
+            </wp:cNvGraphicFramePr>
+            <a:graphic xmlns:a="http://schemas.openxmlformats.org/drawingml/2006/main">
+              <a:graphicData uri="http://schemas.openxmlformats.org/drawingml/2006/picture">
+                <pic:pic xmlns:pic="http://schemas.openxmlformats.org/drawingml/2006/picture">
+                  <pic:nvPicPr>
+                    <pic:cNvPr id="0" name="Picture 18" descr="https://lh5.googleusercontent.com/sDN3Vxd78rm5n7NWgNEUQ5q5lK8Te3VvKdPLmYzJVgOeZhmUEe4v7SYjzFBbkHwNanZTl4xf_swaL6UGteVGD4J7fNlpyR_2xZm6XUPWwCPhVP4i9WZ2GPQo64bxRJC3aA"/>
+                    <pic:cNvPicPr>
+                      <a:picLocks noChangeAspect="1" noChangeArrowheads="1"/>
+                    </pic:cNvPicPr>
+                  </pic:nvPicPr>
+                  <pic:blipFill>
+                    <a:blip r:embed="rId56">
+                      <a:extLst>
+                        <a:ext uri="{28A0092B-C50C-407E-A947-70E740481C1C}">
+                          <a14:useLocalDpi xmlns:a14="http://schemas.microsoft.com/office/drawing/2010/main" val="0"/>
+                        </a:ext>
+                      </a:extLst>
+                    </a:blip>
+                    <a:srcRect/>
+                    <a:stretch>
+                      <a:fillRect/>
+                    </a:stretch>
+                  </pic:blipFill>
+                  <pic:spPr bwMode="auto">
+                    <a:xfrm>
+                      <a:off x="0" y="0"/>
+                      <a:ext cx="6800850" cy="3600450"/>
+                    </a:xfrm>
+                    <a:prstGeom prst="rect">
+                      <a:avLst/>
+                    </a:prstGeom>
+                    <a:noFill/>
+                    <a:ln>
+                      <a:noFill/>
+                    </a:ln>
+                  </pic:spPr>
+                </pic:pic>
+              </a:graphicData>
+            </a:graphic>
+          </wp:inline>
+        </w:drawing>
+      </w:r>
+    </w:p>
+    <w:p>
+      <w:r>
+        <w:t>Both the master_sample_indices and current_sample_indices arrays are sto</w:t>
+      </w:r>
+      <w:r>
+        <w:t xml:space="preserve">red in flash so that stored data and </w:t>
+      </w:r>
+      <w:r>
+        <w:t>array indices are retained in the event of power failure. The arrays perform the following roles:</w:t>
+      </w:r>
+    </w:p>
+    <w:p>
+      <w:pPr>
+        <w:pStyle w:val="Heading4"/>
+      </w:pPr>
+      <w:r>
+        <w:t>sample_block</w:t>
+      </w:r>
+    </w:p>
+    <w:p>
+      <w:r>
+        <w:t>The sample_block array is an array of uint8’s (unsigned chars) and stores sample data and sample block headers. This array is only written to when beginning sampling (to store the block header) and when taking a sample. It behaves like a circular buffer, with the current head and tail indices stored in the current_sample_indices array.</w:t>
+      </w:r>
+    </w:p>
+    <w:p>
+      <w:pPr>
+        <w:pStyle w:val="Heading4"/>
+      </w:pPr>
+      <w:r>
+        <w:t>current_sample_indices</w:t>
+      </w:r>
+    </w:p>
+    <w:p>
+      <w:r>
+        <w:t>The current_sample_indices array contains the indices of the sample_block array that correspond to the current block’s head and tail. As samples are taken and collection periods are started and stopped, the tail pointer is incremented through the sample_block array. Head does not move until the existing data is successfully exported to a host computer. When a data dump is successfully completed, the head index is set equal to the current tail index, effectively clearing existing data without subjecting the Flash memo</w:t>
+      </w:r>
+      <w:r>
+        <w:t>ry to unnecessary erase cycles.</w:t>
+      </w:r>
+    </w:p>
+    <w:p/>
+    <w:p>
+      <w:r>
+        <w:t>There are three pairs of head and tail indices in the current_sample_indices array that are separated a number of bytes equal to the length of a Flash row - 2. This arrangement ensures that the pairs of head and tail pointer pairs are in separate rows of Flash memory.  Every time the head or tail indices are modified, the new index must be updated in the current_sample_indices array. The head and tail index pointers are in separate rows so that they can have their wear levelled as well.</w:t>
+      </w:r>
+    </w:p>
+    <w:p>
+      <w:pPr>
+        <w:pStyle w:val="Heading4"/>
+      </w:pPr>
+      <w:r>
+        <w:t>master_sample_indices</w:t>
+      </w:r>
+    </w:p>
+    <w:p>
+      <w:r>
+        <w:t>The head and tail indices in the master_sample_indices array contains the index of the currently used head and tail index pair in the current_sample_indices array. As data headers and samples are stored in Flash, the current tail index in the current_sample_indices array is incremented, but the master_sample_indices array is untouched. Eventually, enough data will be collected that the current tail index is wrapped around the end of the sample_block array because it is a circular buffer. When that data is dumped and setting the head index equal to the tail index requires the head to be wrapped around the end</w:t>
+      </w:r>
+      <w:r>
+        <w:t xml:space="preserve"> of the sample_block array</w:t>
+      </w:r>
+      <w:bookmarkStart w:id="53" w:name="_GoBack"/>
+      <w:bookmarkEnd w:id="53"/>
+      <w:r>
+        <w:t>, the head/tail indices in the master_sample_indices are set equal to the next pair of head/tail indices in the current_sample_indices array.</w:t>
+      </w:r>
+    </w:p>
+    <w:p>
+      <w:pPr>
+        <w:pStyle w:val="Heading4"/>
+      </w:pPr>
+      <w:r>
+        <w:t>Initialization</w:t>
+      </w:r>
+    </w:p>
+    <w:p>
+      <w:r>
+        <w:t>After the base unit has been reprogrammed, the indices must be reset to their default locations before the device can be used. To accomplish this, the base unit is connected to a host system and the Reset Device command is issued from the user application. From that point on every time the device is powered up, the master and current sample indices are retrieved from Flash allowing the device to store samples properly.</w:t>
       </w:r>
     </w:p>
     <w:p>
@@ -8586,7 +8554,13 @@
     </w:p>
     <w:p>
       <w:r>
-        <w:t xml:space="preserve">When data sample blocks are exported to the host system over USB, the current block of data samples and headers are iterated over until the tail pointer matches the head pointer. If the end of the sample block is reached before a 64-byte packet can be filled, the remaining bytes are filled with the pad-byte signature (0x40) to indicate to the user application that those bytes do not contain sample data and should note be counted when calculating the total number of good bytes received. </w:t>
+        <w:t>When data sample blocks are exported to the host system over USB, the current block of data samples and headers are iterated over until the tail pointer matches the head pointer. If the end of the sample block is reached before a 64-byte packet can be filled, the remaining bytes are filled with the pad-byte signature (0x40) to indicate to the user application that those bytes do not con</w:t>
+      </w:r>
+      <w:r>
+        <w:t>tain sample data and should not</w:t>
+      </w:r>
+      <w:r>
+        <w:t xml:space="preserve"> be counted when calculating the total number of good bytes received. </w:t>
       </w:r>
     </w:p>
     <w:p>
@@ -8700,7 +8674,19 @@
               <w:pStyle w:val="NoSpacing"/>
             </w:pPr>
             <w:r>
-              <w:t>Number of data points transmitted</w:t>
+              <w:t xml:space="preserve">Number of </w:t>
+            </w:r>
+            <w:r>
+              <w:t>non-pad</w:t>
+            </w:r>
+            <w:r>
+              <w:t xml:space="preserve"> </w:t>
+            </w:r>
+            <w:r>
+              <w:t>bytes</w:t>
+            </w:r>
+            <w:r>
+              <w:t xml:space="preserve"> transmitted</w:t>
             </w:r>
           </w:p>
         </w:tc>
@@ -8795,15 +8781,7 @@
         <w:t>USB Packets</w:t>
       </w:r>
       <w:r>
-        <w:t xml:space="preserve"> </w:t>
-      </w:r>
-      <w:proofErr w:type="gramStart"/>
-      <w:r>
-        <w:t>During</w:t>
-      </w:r>
-      <w:proofErr w:type="gramEnd"/>
-      <w:r>
-        <w:t xml:space="preserve"> Sample Export</w:t>
+        <w:t xml:space="preserve"> During Sample Export</w:t>
       </w:r>
       <w:bookmarkEnd w:id="55"/>
     </w:p>
@@ -8816,11 +8794,6 @@
       </w:r>
       <w:r>
         <w:t>packet sent, the firmware waits for the NEXT command (0x07) from the host before initiating the transmission of the next packet. This includes waiting after the last sample has been sent before sending the trailer.</w:t>
-      </w:r>
-    </w:p>
-    <w:p>
-      <w:r>
-        <w:t>IMPORANT NOTE: After each 64-byte packet, a zero length packet MUST be sent to the host to notify it that the sensor is done with that transaction and is awaiting the NEXT command. Failure to do this may cause the last 64-byte transmission to be held in a USB buffer on the host before being transferred to the Erebus Sensor application, causing both the firmware and user application to stall while waiting for data from the other.</w:t>
       </w:r>
     </w:p>
     <w:p>
@@ -8833,7 +8806,7 @@
         </w:rPr>
       </w:pPr>
       <w:r>
-        <w:br w:type="page"/>
+        <w:t>IMPORANT NOTE: After each 64-byte packet, a zero length packet MUST be sent to the host to notify it that the sensor is done with that transaction and is awaiting the NEXT command. Failure to do this may cause the last 64-byte transmission to be held in a USB buffer on the host before being transferred to the Erebus Sensor application, causing both the firmware and user application to stall while waiting for data from the other.</w:t>
       </w:r>
     </w:p>
     <w:p>
@@ -9434,31 +9407,20 @@
       <w:r>
         <w:t xml:space="preserve"> written in Python 3.2x utilizing the </w:t>
       </w:r>
-      <w:proofErr w:type="spellStart"/>
       <w:r>
         <w:t>P</w:t>
       </w:r>
       <w:r>
-        <w:t>ySerial</w:t>
-      </w:r>
-      <w:proofErr w:type="spellEnd"/>
-      <w:r>
-        <w:t xml:space="preserve"> library for serial communications and the </w:t>
-      </w:r>
-      <w:proofErr w:type="spellStart"/>
-      <w:r>
-        <w:t>tkinter</w:t>
-      </w:r>
-      <w:proofErr w:type="spellEnd"/>
-      <w:r>
-        <w:t xml:space="preserve"> library for GUI rendering.</w:t>
-      </w:r>
+        <w:t>ySerial library for serial communications and the tkinter library for GUI rendering.</w:t>
+      </w:r>
+    </w:p>
+    <w:p>
+      <w:bookmarkStart w:id="61" w:name="_Toc389700810"/>
     </w:p>
     <w:p>
       <w:pPr>
         <w:pStyle w:val="Heading2"/>
       </w:pPr>
-      <w:bookmarkStart w:id="61" w:name="_Toc389700810"/>
       <w:r>
         <w:t>Device Interface Mode</w:t>
       </w:r>
@@ -9524,7 +9486,6 @@
     </w:p>
     <w:p>
       <w:pPr>
-        <w:pStyle w:val="BodyText"/>
         <w:rPr>
           <w:rStyle w:val="Strong"/>
         </w:rPr>
@@ -9882,15 +9843,7 @@
               <w:pStyle w:val="BodyText"/>
             </w:pPr>
             <w:r>
-              <w:t xml:space="preserve">During sample block dump, sensor proceeds with next sample transaction – </w:t>
-            </w:r>
-            <w:proofErr w:type="spellStart"/>
-            <w:r>
-              <w:t>illicits</w:t>
-            </w:r>
-            <w:proofErr w:type="spellEnd"/>
-            <w:r>
-              <w:t xml:space="preserve"> a FAILURE response if sent when not transferring sample data</w:t>
+              <w:t>During sample block dump, sensor proceeds with next sample transaction – illicits a FAILURE response if sent when not transferring sample data</w:t>
             </w:r>
           </w:p>
         </w:tc>
@@ -10122,16 +10075,13 @@
       </w:tr>
     </w:tbl>
     <w:p>
-      <w:pPr>
-        <w:pStyle w:val="Heading3"/>
-      </w:pPr>
       <w:bookmarkStart w:id="64" w:name="_Toc383958170"/>
+      <w:bookmarkStart w:id="65" w:name="_Toc389700813"/>
     </w:p>
     <w:p>
       <w:pPr>
         <w:pStyle w:val="Heading2"/>
       </w:pPr>
-      <w:bookmarkStart w:id="65" w:name="_Toc389700813"/>
       <w:r>
         <w:t>Virtual COM Port</w:t>
       </w:r>
@@ -10151,16 +10101,11 @@
       <w:r>
         <w:t xml:space="preserve"> used for communication with the host computer. The Python library </w:t>
       </w:r>
-      <w:proofErr w:type="spellStart"/>
       <w:r>
         <w:t>P</w:t>
       </w:r>
       <w:r>
-        <w:t>ySerial</w:t>
-      </w:r>
-      <w:proofErr w:type="spellEnd"/>
-      <w:r>
-        <w:t xml:space="preserve"> </w:t>
+        <w:t xml:space="preserve">ySerial </w:t>
       </w:r>
       <w:r>
         <w:t>is</w:t>
@@ -10178,11 +10123,7 @@
       <w:bookmarkStart w:id="67" w:name="_Ref383951666"/>
       <w:bookmarkStart w:id="68" w:name="_Toc383958171"/>
     </w:p>
-    <w:p>
-      <w:pPr>
-        <w:pStyle w:val="Heading3"/>
-      </w:pPr>
-    </w:p>
+    <w:p/>
     <w:p>
       <w:pPr>
         <w:pStyle w:val="Heading2"/>
@@ -10205,25 +10146,17 @@
         </w:rPr>
         <w:object w:dxaOrig="1440" w:dyaOrig="1440">
           <v:shape id="_x0000_s1060" type="#_x0000_t75" style="position:absolute;margin-left:-.35pt;margin-top:11.85pt;width:539.6pt;height:238.5pt;z-index:251693056;mso-position-horizontal-relative:margin;mso-position-vertical-relative:text;mso-width-relative:page;mso-height-relative:page">
-            <v:imagedata r:id="rId58" o:title=""/>
+            <v:imagedata r:id="rId57" o:title=""/>
             <w10:wrap type="square" anchorx="margin"/>
           </v:shape>
-          <o:OLEObject Type="Embed" ProgID="Visio.Drawing.15" ShapeID="_x0000_s1060" DrawAspect="Content" ObjectID="_1463558760" r:id="rId59"/>
+          <o:OLEObject Type="Embed" ProgID="Visio.Drawing.15" ShapeID="_x0000_s1060" DrawAspect="Content" ObjectID="_1464007863" r:id="rId58"/>
         </w:object>
       </w:r>
     </w:p>
     <w:p/>
     <w:p>
       <w:r>
-        <w:t xml:space="preserve">As the user selects menu options or enters new settings, the GUI executes callbacks into the Erebus Sensor class object which maintains a handle to the attached sensor. It is the responsibility of the Erebus Sensor object to resolve the user’s commands into the appropriate bit fields and transfer them to the device through calls to the </w:t>
-      </w:r>
-      <w:proofErr w:type="spellStart"/>
-      <w:r>
-        <w:t>PySerial</w:t>
-      </w:r>
-      <w:proofErr w:type="spellEnd"/>
-      <w:r>
-        <w:t xml:space="preserve"> routines. The Erebus Sensor object must also interpret the device replies to </w:t>
+        <w:t xml:space="preserve">As the user selects menu options or enters new settings, the GUI executes callbacks into the Erebus Sensor class object which maintains a handle to the attached sensor. It is the responsibility of the Erebus Sensor object to resolve the user’s commands into the appropriate bit fields and transfer them to the device through calls to the PySerial routines. The Erebus Sensor object must also interpret the device replies to </w:t>
       </w:r>
       <w:r>
         <w:t>notify the user whether the last command succeeded or failed.</w:t>
@@ -10235,6 +10168,7 @@
     </w:p>
     <w:p>
       <w:r>
+        <w:lastRenderedPageBreak/>
         <w:br w:type="page"/>
       </w:r>
     </w:p>
@@ -10823,11 +10757,9 @@
             <w:shd w:val="clear" w:color="auto" w:fill="D9D9D9" w:themeFill="background1" w:themeFillShade="D9"/>
           </w:tcPr>
           <w:p>
-            <w:proofErr w:type="spellStart"/>
             <w:r>
               <w:t>PSoC</w:t>
             </w:r>
-            <w:proofErr w:type="spellEnd"/>
           </w:p>
         </w:tc>
         <w:tc>
@@ -11177,7 +11109,7 @@
       </w:pPr>
     </w:p>
     <w:sectPr>
-      <w:footerReference w:type="default" r:id="rId60"/>
+      <w:footerReference w:type="default" r:id="rId59"/>
       <w:type w:val="continuous"/>
       <w:pgSz w:w="12240" w:h="15840"/>
       <w:pgMar w:top="720" w:right="720" w:bottom="720" w:left="720" w:header="720" w:footer="720" w:gutter="0"/>
@@ -11301,7 +11233,7 @@
       <w:rPr>
         <w:noProof/>
       </w:rPr>
-      <w:t>31</w:t>
+      <w:t>33</w:t>
     </w:r>
     <w:r>
       <w:rPr>
@@ -11379,7 +11311,7 @@
       <w:rPr>
         <w:noProof/>
       </w:rPr>
-      <w:t>31</w:t>
+      <w:t>33</w:t>
     </w:r>
     <w:r>
       <w:rPr>
@@ -11421,7 +11353,7 @@
       <w:rPr>
         <w:noProof/>
       </w:rPr>
-      <w:t>27</w:t>
+      <w:t>29</w:t>
     </w:r>
     <w:r>
       <w:rPr>
@@ -11457,7 +11389,7 @@
       <w:rPr>
         <w:noProof/>
       </w:rPr>
-      <w:t>31</w:t>
+      <w:t>33</w:t>
     </w:r>
     <w:r>
       <w:rPr>
@@ -13646,6 +13578,7 @@
   <w:style w:type="character" w:default="1" w:styleId="DefaultParagraphFont">
     <w:name w:val="Default Paragraph Font"/>
     <w:uiPriority w:val="1"/>
+    <w:semiHidden/>
     <w:unhideWhenUsed/>
   </w:style>
   <w:style w:type="table" w:default="1" w:styleId="TableNormal">
@@ -15586,7 +15519,7 @@
 </file>
 
 <file path=customXml/itemProps1.xml><?xml version="1.0" encoding="utf-8"?>
-<ds:datastoreItem xmlns:ds="http://schemas.openxmlformats.org/officeDocument/2006/customXml" ds:itemID="{08C3A08D-D73B-4EAD-956A-AAB42ADC2855}">
+<ds:datastoreItem xmlns:ds="http://schemas.openxmlformats.org/officeDocument/2006/customXml" ds:itemID="{763AFE2D-8F68-4C24-98EF-D0850E4E1EFD}">
   <ds:schemaRefs>
     <ds:schemaRef ds:uri="http://schemas.openxmlformats.org/officeDocument/2006/bibliography"/>
   </ds:schemaRefs>

</xml_diff>